<commit_message>
Added the work I have done so far.
</commit_message>
<xml_diff>
--- a/Deana/Downtown Auto Car Service and Repair.docx
+++ b/Deana/Downtown Auto Car Service and Repair.docx
@@ -16,7 +16,7 @@
     <w:tbl>
       <w:tblPr>
         <w:tblStyle w:val="a"/>
-        <w:tblW w:w="9360" w:type="dxa"/>
+        <w:tblW w:w="10612" w:type="dxa"/>
         <w:tblBorders>
           <w:top w:val="single" w:sz="8" w:space="0" w:color="000000"/>
           <w:left w:val="single" w:sz="8" w:space="0" w:color="000000"/>
@@ -29,14 +29,15 @@
         <w:tblLook w:val="0600" w:firstRow="0" w:lastRow="0" w:firstColumn="0" w:lastColumn="0" w:noHBand="1" w:noVBand="1"/>
       </w:tblPr>
       <w:tblGrid>
-        <w:gridCol w:w="3120"/>
-        <w:gridCol w:w="3120"/>
-        <w:gridCol w:w="3120"/>
+        <w:gridCol w:w="1970"/>
+        <w:gridCol w:w="1620"/>
+        <w:gridCol w:w="2340"/>
+        <w:gridCol w:w="4682"/>
       </w:tblGrid>
       <w:tr>
         <w:tc>
           <w:tcPr>
-            <w:tcW w:w="3120" w:type="dxa"/>
+            <w:tcW w:w="1970" w:type="dxa"/>
             <w:shd w:val="clear" w:color="auto" w:fill="auto"/>
             <w:tcMar>
               <w:top w:w="100" w:type="dxa"/>
@@ -53,7 +54,7 @@
         </w:tc>
         <w:tc>
           <w:tcPr>
-            <w:tcW w:w="3120" w:type="dxa"/>
+            <w:tcW w:w="1620" w:type="dxa"/>
             <w:shd w:val="clear" w:color="auto" w:fill="auto"/>
             <w:tcMar>
               <w:top w:w="100" w:type="dxa"/>
@@ -81,37 +82,58 @@
         </w:tc>
         <w:tc>
           <w:tcPr>
-            <w:tcW w:w="3120" w:type="dxa"/>
-            <w:shd w:val="clear" w:color="auto" w:fill="auto"/>
-            <w:tcMar>
-              <w:top w:w="100" w:type="dxa"/>
-              <w:left w:w="100" w:type="dxa"/>
-              <w:bottom w:w="100" w:type="dxa"/>
-              <w:right w:w="100" w:type="dxa"/>
-            </w:tcMar>
-          </w:tcPr>
-          <w:p>
-            <w:pPr>
-              <w:widowControl w:val="0"/>
-              <w:pBdr>
-                <w:top w:val="nil"/>
-                <w:left w:val="nil"/>
-                <w:bottom w:val="nil"/>
-                <w:right w:val="nil"/>
-                <w:between w:val="nil"/>
-              </w:pBdr>
-              <w:spacing w:line="240" w:lineRule="auto"/>
-            </w:pPr>
-            <w:r>
-              <w:t>Data or Content</w:t>
-            </w:r>
+            <w:tcW w:w="2340" w:type="dxa"/>
+            <w:shd w:val="clear" w:color="auto" w:fill="auto"/>
+            <w:tcMar>
+              <w:top w:w="100" w:type="dxa"/>
+              <w:left w:w="100" w:type="dxa"/>
+              <w:bottom w:w="100" w:type="dxa"/>
+              <w:right w:w="100" w:type="dxa"/>
+            </w:tcMar>
+          </w:tcPr>
+          <w:p>
+            <w:pPr>
+              <w:widowControl w:val="0"/>
+              <w:pBdr>
+                <w:top w:val="nil"/>
+                <w:left w:val="nil"/>
+                <w:bottom w:val="nil"/>
+                <w:right w:val="nil"/>
+                <w:between w:val="nil"/>
+              </w:pBdr>
+              <w:spacing w:line="240" w:lineRule="auto"/>
+            </w:pPr>
+            <w:r>
+              <w:t xml:space="preserve">Data or </w:t>
+            </w:r>
+            <w:r>
+              <w:t>Information</w:t>
+            </w:r>
+          </w:p>
+        </w:tc>
+        <w:tc>
+          <w:tcPr>
+            <w:tcW w:w="4682" w:type="dxa"/>
+          </w:tcPr>
+          <w:p>
+            <w:pPr>
+              <w:widowControl w:val="0"/>
+              <w:pBdr>
+                <w:top w:val="nil"/>
+                <w:left w:val="nil"/>
+                <w:bottom w:val="nil"/>
+                <w:right w:val="nil"/>
+                <w:between w:val="nil"/>
+              </w:pBdr>
+              <w:spacing w:line="240" w:lineRule="auto"/>
+            </w:pPr>
           </w:p>
         </w:tc>
       </w:tr>
       <w:tr>
         <w:tc>
           <w:tcPr>
-            <w:tcW w:w="3120" w:type="dxa"/>
+            <w:tcW w:w="1970" w:type="dxa"/>
             <w:shd w:val="clear" w:color="auto" w:fill="auto"/>
             <w:tcMar>
               <w:top w:w="100" w:type="dxa"/>
@@ -130,7 +152,7 @@
         </w:tc>
         <w:tc>
           <w:tcPr>
-            <w:tcW w:w="3120" w:type="dxa"/>
+            <w:tcW w:w="1620" w:type="dxa"/>
             <w:shd w:val="clear" w:color="auto" w:fill="auto"/>
             <w:tcMar>
               <w:top w:w="100" w:type="dxa"/>
@@ -152,7 +174,7 @@
         </w:tc>
         <w:tc>
           <w:tcPr>
-            <w:tcW w:w="3120" w:type="dxa"/>
+            <w:tcW w:w="2340" w:type="dxa"/>
             <w:shd w:val="clear" w:color="auto" w:fill="auto"/>
             <w:tcMar>
               <w:top w:w="100" w:type="dxa"/>
@@ -166,12 +188,20 @@
               <w:t>Honda, Nissan, Toyota, Lexus, and Infiniti</w:t>
             </w:r>
           </w:p>
+          <w:p/>
+          <w:p/>
+        </w:tc>
+        <w:tc>
+          <w:tcPr>
+            <w:tcW w:w="4682" w:type="dxa"/>
+          </w:tcPr>
+          <w:p/>
         </w:tc>
       </w:tr>
       <w:tr>
         <w:tc>
           <w:tcPr>
-            <w:tcW w:w="3120" w:type="dxa"/>
+            <w:tcW w:w="1970" w:type="dxa"/>
             <w:shd w:val="clear" w:color="auto" w:fill="auto"/>
             <w:tcMar>
               <w:top w:w="100" w:type="dxa"/>
@@ -191,7 +221,7 @@
         </w:tc>
         <w:tc>
           <w:tcPr>
-            <w:tcW w:w="6240" w:type="dxa"/>
+            <w:tcW w:w="3960" w:type="dxa"/>
             <w:gridSpan w:val="2"/>
             <w:shd w:val="clear" w:color="auto" w:fill="auto"/>
             <w:tcMar>
@@ -211,17 +241,13 @@
             </w:r>
             <w:proofErr w:type="spellEnd"/>
             <w:r>
-              <w:t>(pk),</w:t>
-            </w:r>
-            <w:r>
-              <w:t xml:space="preserve"> </w:t>
-            </w:r>
-            <w:r>
-              <w:t>n</w:t>
-            </w:r>
-            <w:r>
-              <w:t>ame</w:t>
-            </w:r>
+              <w:t xml:space="preserve">(pk), name, </w:t>
+            </w:r>
+            <w:proofErr w:type="spellStart"/>
+            <w:r>
+              <w:t>laborHour</w:t>
+            </w:r>
+            <w:proofErr w:type="spellEnd"/>
           </w:p>
           <w:p>
             <w:pPr>
@@ -364,10 +390,7 @@
               <w:spacing w:line="240" w:lineRule="auto"/>
             </w:pPr>
             <w:r>
-              <w:t>Transmiss</w:t>
-            </w:r>
-            <w:r>
-              <w:t>ion Services</w:t>
+              <w:t>Transmission Services</w:t>
             </w:r>
           </w:p>
           <w:p>
@@ -510,11 +533,53 @@
             </w:r>
           </w:p>
         </w:tc>
+        <w:tc>
+          <w:tcPr>
+            <w:tcW w:w="4682" w:type="dxa"/>
+          </w:tcPr>
+          <w:p>
+            <w:pPr>
+              <w:spacing w:line="240" w:lineRule="auto"/>
+            </w:pPr>
+            <w:r>
+              <w:rPr>
+                <w:color w:val="000000"/>
+              </w:rPr>
+              <w:t xml:space="preserve">These services are loosely categorized into two broad categories: a </w:t>
+            </w:r>
+            <w:r>
+              <w:rPr>
+                <w:i/>
+                <w:color w:val="000000"/>
+              </w:rPr>
+              <w:t xml:space="preserve">repair service </w:t>
+            </w:r>
+            <w:r>
+              <w:rPr>
+                <w:color w:val="000000"/>
+              </w:rPr>
+              <w:t xml:space="preserve">or a </w:t>
+            </w:r>
+            <w:r>
+              <w:rPr>
+                <w:i/>
+                <w:color w:val="000000"/>
+              </w:rPr>
+              <w:t>maintenance service</w:t>
+            </w:r>
+            <w:r>
+              <w:rPr>
+                <w:color w:val="000000"/>
+              </w:rPr>
+              <w:t>.</w:t>
+            </w:r>
+          </w:p>
+        </w:tc>
       </w:tr>
       <w:tr>
         <w:tc>
           <w:tcPr>
-            <w:tcW w:w="3120" w:type="dxa"/>
+            <w:tcW w:w="1970" w:type="dxa"/>
             <w:shd w:val="clear" w:color="auto" w:fill="auto"/>
             <w:tcMar>
               <w:top w:w="100" w:type="dxa"/>
@@ -534,7 +599,7 @@
         </w:tc>
         <w:tc>
           <w:tcPr>
-            <w:tcW w:w="6240" w:type="dxa"/>
+            <w:tcW w:w="3960" w:type="dxa"/>
             <w:gridSpan w:val="2"/>
             <w:shd w:val="clear" w:color="auto" w:fill="auto"/>
             <w:tcMar>
@@ -568,6 +633,22 @@
             <w:proofErr w:type="spellEnd"/>
             <w:r>
               <w:t>), category</w:t>
+            </w:r>
+          </w:p>
+        </w:tc>
+        <w:tc>
+          <w:tcPr>
+            <w:tcW w:w="4682" w:type="dxa"/>
+          </w:tcPr>
+          <w:p>
+            <w:pPr>
+              <w:spacing w:line="240" w:lineRule="auto"/>
+            </w:pPr>
+            <w:r>
+              <w:rPr>
+                <w:color w:val="000000"/>
+              </w:rPr>
+              <w:t>Repair services are categorized into 6 main subcategories</w:t>
             </w:r>
           </w:p>
         </w:tc>
@@ -575,7 +656,7 @@
       <w:tr>
         <w:tc>
           <w:tcPr>
-            <w:tcW w:w="3120" w:type="dxa"/>
+            <w:tcW w:w="1970" w:type="dxa"/>
             <w:shd w:val="clear" w:color="auto" w:fill="auto"/>
             <w:tcMar>
               <w:top w:w="100" w:type="dxa"/>
@@ -595,7 +676,7 @@
         </w:tc>
         <w:tc>
           <w:tcPr>
-            <w:tcW w:w="3120" w:type="dxa"/>
+            <w:tcW w:w="1620" w:type="dxa"/>
             <w:shd w:val="clear" w:color="auto" w:fill="auto"/>
             <w:tcMar>
               <w:top w:w="100" w:type="dxa"/>
@@ -611,10 +692,7 @@
             <w:proofErr w:type="spellStart"/>
             <w:proofErr w:type="gramStart"/>
             <w:r>
-              <w:t>s</w:t>
-            </w:r>
-            <w:r>
-              <w:t>erviceId</w:t>
+              <w:t>serviceId</w:t>
             </w:r>
             <w:proofErr w:type="spellEnd"/>
             <w:r>
@@ -622,10 +700,7 @@
             </w:r>
             <w:proofErr w:type="gramEnd"/>
             <w:r>
-              <w:t>pk</w:t>
-            </w:r>
-            <w:r>
-              <w:t xml:space="preserve">, </w:t>
+              <w:t xml:space="preserve">pk, </w:t>
             </w:r>
             <w:proofErr w:type="spellStart"/>
             <w:r>
@@ -639,14 +714,24 @@
         </w:tc>
         <w:tc>
           <w:tcPr>
-            <w:tcW w:w="3120" w:type="dxa"/>
-            <w:shd w:val="clear" w:color="auto" w:fill="auto"/>
-            <w:tcMar>
-              <w:top w:w="100" w:type="dxa"/>
-              <w:left w:w="100" w:type="dxa"/>
-              <w:bottom w:w="100" w:type="dxa"/>
-              <w:right w:w="100" w:type="dxa"/>
-            </w:tcMar>
+            <w:tcW w:w="2340" w:type="dxa"/>
+            <w:shd w:val="clear" w:color="auto" w:fill="auto"/>
+            <w:tcMar>
+              <w:top w:w="100" w:type="dxa"/>
+              <w:left w:w="100" w:type="dxa"/>
+              <w:bottom w:w="100" w:type="dxa"/>
+              <w:right w:w="100" w:type="dxa"/>
+            </w:tcMar>
+          </w:tcPr>
+          <w:p>
+            <w:pPr>
+              <w:spacing w:line="240" w:lineRule="auto"/>
+            </w:pPr>
+          </w:p>
+        </w:tc>
+        <w:tc>
+          <w:tcPr>
+            <w:tcW w:w="4682" w:type="dxa"/>
           </w:tcPr>
           <w:p>
             <w:pPr>
@@ -658,95 +743,87 @@
       <w:tr>
         <w:tc>
           <w:tcPr>
-            <w:tcW w:w="3120" w:type="dxa"/>
-            <w:shd w:val="clear" w:color="auto" w:fill="auto"/>
-            <w:tcMar>
-              <w:top w:w="100" w:type="dxa"/>
-              <w:left w:w="100" w:type="dxa"/>
-              <w:bottom w:w="100" w:type="dxa"/>
-              <w:right w:w="100" w:type="dxa"/>
-            </w:tcMar>
-          </w:tcPr>
-          <w:p>
-            <w:proofErr w:type="spellStart"/>
-            <w:r>
-              <w:t>Hourly</w:t>
-            </w:r>
-            <w:r>
-              <w:t>Rates</w:t>
-            </w:r>
-            <w:proofErr w:type="spellEnd"/>
-          </w:p>
-        </w:tc>
-        <w:tc>
-          <w:tcPr>
-            <w:tcW w:w="3120" w:type="dxa"/>
-            <w:shd w:val="clear" w:color="auto" w:fill="auto"/>
-            <w:tcMar>
-              <w:top w:w="100" w:type="dxa"/>
-              <w:left w:w="100" w:type="dxa"/>
-              <w:bottom w:w="100" w:type="dxa"/>
-              <w:right w:w="100" w:type="dxa"/>
-            </w:tcMar>
-          </w:tcPr>
-          <w:p>
-            <w:r>
-              <w:t>id(pk),</w:t>
-            </w:r>
-            <w:r>
-              <w:t xml:space="preserve"> rate, salary</w:t>
-            </w:r>
-          </w:p>
-        </w:tc>
-        <w:tc>
-          <w:tcPr>
-            <w:tcW w:w="3120" w:type="dxa"/>
-            <w:shd w:val="clear" w:color="auto" w:fill="auto"/>
-            <w:tcMar>
-              <w:top w:w="100" w:type="dxa"/>
-              <w:left w:w="100" w:type="dxa"/>
-              <w:bottom w:w="100" w:type="dxa"/>
-              <w:right w:w="100" w:type="dxa"/>
-            </w:tcMar>
-          </w:tcPr>
-          <w:p>
-            <w:r>
-              <w:t>Lowest rate: 1</w:t>
-            </w:r>
-          </w:p>
-          <w:p>
-            <w:r>
-              <w:t>Highest rate</w:t>
-            </w:r>
-            <w:proofErr w:type="gramStart"/>
-            <w:r>
-              <w:t>: ?</w:t>
-            </w:r>
-            <w:proofErr w:type="gramEnd"/>
-          </w:p>
+            <w:tcW w:w="1970" w:type="dxa"/>
+            <w:shd w:val="clear" w:color="auto" w:fill="auto"/>
+            <w:tcMar>
+              <w:top w:w="100" w:type="dxa"/>
+              <w:left w:w="100" w:type="dxa"/>
+              <w:bottom w:w="100" w:type="dxa"/>
+              <w:right w:w="100" w:type="dxa"/>
+            </w:tcMar>
+          </w:tcPr>
+          <w:p>
+            <w:proofErr w:type="spellStart"/>
+            <w:r>
+              <w:t>HourlyRates</w:t>
+            </w:r>
+            <w:proofErr w:type="spellEnd"/>
+          </w:p>
+        </w:tc>
+        <w:tc>
+          <w:tcPr>
+            <w:tcW w:w="1620" w:type="dxa"/>
+            <w:shd w:val="clear" w:color="auto" w:fill="auto"/>
+            <w:tcMar>
+              <w:top w:w="100" w:type="dxa"/>
+              <w:left w:w="100" w:type="dxa"/>
+              <w:bottom w:w="100" w:type="dxa"/>
+              <w:right w:w="100" w:type="dxa"/>
+            </w:tcMar>
+          </w:tcPr>
+          <w:p>
+            <w:r>
+              <w:t>id(pk), rate, salary</w:t>
+            </w:r>
+          </w:p>
+        </w:tc>
+        <w:tc>
+          <w:tcPr>
+            <w:tcW w:w="2340" w:type="dxa"/>
+            <w:shd w:val="clear" w:color="auto" w:fill="auto"/>
+            <w:tcMar>
+              <w:top w:w="100" w:type="dxa"/>
+              <w:left w:w="100" w:type="dxa"/>
+              <w:bottom w:w="100" w:type="dxa"/>
+              <w:right w:w="100" w:type="dxa"/>
+            </w:tcMar>
+          </w:tcPr>
+          <w:p>
+            <w:r>
+              <w:t>Lowest rate</w:t>
+            </w:r>
+          </w:p>
+          <w:p/>
+        </w:tc>
+        <w:tc>
+          <w:tcPr>
+            <w:tcW w:w="4682" w:type="dxa"/>
+          </w:tcPr>
+          <w:p/>
         </w:tc>
       </w:tr>
       <w:tr>
         <w:tc>
           <w:tcPr>
-            <w:tcW w:w="3120" w:type="dxa"/>
-            <w:shd w:val="clear" w:color="auto" w:fill="auto"/>
-            <w:tcMar>
-              <w:top w:w="100" w:type="dxa"/>
-              <w:left w:w="100" w:type="dxa"/>
-              <w:bottom w:w="100" w:type="dxa"/>
-              <w:right w:w="100" w:type="dxa"/>
-            </w:tcMar>
-          </w:tcPr>
-          <w:p>
-            <w:r>
+            <w:tcW w:w="1970" w:type="dxa"/>
+            <w:shd w:val="clear" w:color="auto" w:fill="auto"/>
+            <w:tcMar>
+              <w:top w:w="100" w:type="dxa"/>
+              <w:left w:w="100" w:type="dxa"/>
+              <w:bottom w:w="100" w:type="dxa"/>
+              <w:right w:w="100" w:type="dxa"/>
+            </w:tcMar>
+          </w:tcPr>
+          <w:p>
+            <w:r>
+              <w:lastRenderedPageBreak/>
               <w:t>Roles</w:t>
             </w:r>
           </w:p>
         </w:tc>
         <w:tc>
           <w:tcPr>
-            <w:tcW w:w="3120" w:type="dxa"/>
+            <w:tcW w:w="1620" w:type="dxa"/>
             <w:shd w:val="clear" w:color="auto" w:fill="auto"/>
             <w:tcMar>
               <w:top w:w="100" w:type="dxa"/>
@@ -771,26 +848,33 @@
         </w:tc>
         <w:tc>
           <w:tcPr>
-            <w:tcW w:w="3120" w:type="dxa"/>
-            <w:shd w:val="clear" w:color="auto" w:fill="auto"/>
-            <w:tcMar>
-              <w:top w:w="100" w:type="dxa"/>
-              <w:left w:w="100" w:type="dxa"/>
-              <w:bottom w:w="100" w:type="dxa"/>
-              <w:right w:w="100" w:type="dxa"/>
-            </w:tcMar>
-          </w:tcPr>
-          <w:p>
-            <w:r>
-              <w:t>administrator, manager, receptionist, mechanic</w:t>
-            </w:r>
-          </w:p>
+            <w:tcW w:w="2340" w:type="dxa"/>
+            <w:shd w:val="clear" w:color="auto" w:fill="auto"/>
+            <w:tcMar>
+              <w:top w:w="100" w:type="dxa"/>
+              <w:left w:w="100" w:type="dxa"/>
+              <w:bottom w:w="100" w:type="dxa"/>
+              <w:right w:w="100" w:type="dxa"/>
+            </w:tcMar>
+          </w:tcPr>
+          <w:p>
+            <w:r>
+              <w:t>manager, receptionist, mechanic</w:t>
+            </w:r>
+          </w:p>
+          <w:p/>
+        </w:tc>
+        <w:tc>
+          <w:tcPr>
+            <w:tcW w:w="4682" w:type="dxa"/>
+          </w:tcPr>
+          <w:p/>
         </w:tc>
       </w:tr>
       <w:tr>
         <w:tc>
           <w:tcPr>
-            <w:tcW w:w="3120" w:type="dxa"/>
+            <w:tcW w:w="1970" w:type="dxa"/>
             <w:shd w:val="clear" w:color="auto" w:fill="auto"/>
             <w:tcMar>
               <w:top w:w="100" w:type="dxa"/>
@@ -809,7 +893,7 @@
         </w:tc>
         <w:tc>
           <w:tcPr>
-            <w:tcW w:w="3120" w:type="dxa"/>
+            <w:tcW w:w="1620" w:type="dxa"/>
             <w:shd w:val="clear" w:color="auto" w:fill="auto"/>
             <w:tcMar>
               <w:top w:w="100" w:type="dxa"/>
@@ -831,34 +915,58 @@
         </w:tc>
         <w:tc>
           <w:tcPr>
-            <w:tcW w:w="3120" w:type="dxa"/>
-            <w:shd w:val="clear" w:color="auto" w:fill="auto"/>
-            <w:tcMar>
-              <w:top w:w="100" w:type="dxa"/>
-              <w:left w:w="100" w:type="dxa"/>
-              <w:bottom w:w="100" w:type="dxa"/>
-              <w:right w:w="100" w:type="dxa"/>
-            </w:tcMar>
-          </w:tcPr>
-          <w:p>
-            <w:pPr>
-              <w:widowControl w:val="0"/>
-              <w:pBdr>
-                <w:top w:val="nil"/>
-                <w:left w:val="nil"/>
-                <w:bottom w:val="nil"/>
-                <w:right w:val="nil"/>
-                <w:between w:val="nil"/>
-              </w:pBdr>
-              <w:spacing w:line="240" w:lineRule="auto"/>
-            </w:pPr>
+            <w:tcW w:w="2340" w:type="dxa"/>
+            <w:shd w:val="clear" w:color="auto" w:fill="auto"/>
+            <w:tcMar>
+              <w:top w:w="100" w:type="dxa"/>
+              <w:left w:w="100" w:type="dxa"/>
+              <w:bottom w:w="100" w:type="dxa"/>
+              <w:right w:w="100" w:type="dxa"/>
+            </w:tcMar>
+          </w:tcPr>
+          <w:p>
+            <w:pPr>
+              <w:widowControl w:val="0"/>
+              <w:pBdr>
+                <w:top w:val="nil"/>
+                <w:left w:val="nil"/>
+                <w:bottom w:val="nil"/>
+                <w:right w:val="nil"/>
+                <w:between w:val="nil"/>
+              </w:pBdr>
+              <w:spacing w:line="240" w:lineRule="auto"/>
+            </w:pPr>
+          </w:p>
+        </w:tc>
+        <w:tc>
+          <w:tcPr>
+            <w:tcW w:w="4682" w:type="dxa"/>
+          </w:tcPr>
+          <w:p>
+            <w:pPr>
+              <w:widowControl w:val="0"/>
+              <w:pBdr>
+                <w:top w:val="nil"/>
+                <w:left w:val="nil"/>
+                <w:bottom w:val="nil"/>
+                <w:right w:val="nil"/>
+                <w:between w:val="nil"/>
+              </w:pBdr>
+              <w:spacing w:line="240" w:lineRule="auto"/>
+            </w:pPr>
+            <w:r>
+              <w:rPr>
+                <w:color w:val="000000"/>
+              </w:rPr>
+              <w:t>each center has a manager who manages all employees, a receptionist, and several mechanics.</w:t>
+            </w:r>
           </w:p>
         </w:tc>
       </w:tr>
       <w:tr>
         <w:tc>
           <w:tcPr>
-            <w:tcW w:w="3120" w:type="dxa"/>
+            <w:tcW w:w="1970" w:type="dxa"/>
             <w:shd w:val="clear" w:color="auto" w:fill="auto"/>
             <w:tcMar>
               <w:top w:w="100" w:type="dxa"/>
@@ -877,7 +985,7 @@
         </w:tc>
         <w:tc>
           <w:tcPr>
-            <w:tcW w:w="3120" w:type="dxa"/>
+            <w:tcW w:w="1620" w:type="dxa"/>
             <w:shd w:val="clear" w:color="auto" w:fill="auto"/>
             <w:tcMar>
               <w:top w:w="100" w:type="dxa"/>
@@ -926,14 +1034,78 @@
         </w:tc>
         <w:tc>
           <w:tcPr>
-            <w:tcW w:w="3120" w:type="dxa"/>
-            <w:shd w:val="clear" w:color="auto" w:fill="auto"/>
-            <w:tcMar>
-              <w:top w:w="100" w:type="dxa"/>
-              <w:left w:w="100" w:type="dxa"/>
-              <w:bottom w:w="100" w:type="dxa"/>
-              <w:right w:w="100" w:type="dxa"/>
-            </w:tcMar>
+            <w:tcW w:w="2340" w:type="dxa"/>
+            <w:shd w:val="clear" w:color="auto" w:fill="auto"/>
+            <w:tcMar>
+              <w:top w:w="100" w:type="dxa"/>
+              <w:left w:w="100" w:type="dxa"/>
+              <w:bottom w:w="100" w:type="dxa"/>
+              <w:right w:w="100" w:type="dxa"/>
+            </w:tcMar>
+          </w:tcPr>
+          <w:p>
+            <w:pPr>
+              <w:widowControl w:val="0"/>
+              <w:pBdr>
+                <w:top w:val="nil"/>
+                <w:left w:val="nil"/>
+                <w:bottom w:val="nil"/>
+                <w:right w:val="nil"/>
+                <w:between w:val="nil"/>
+              </w:pBdr>
+              <w:spacing w:line="240" w:lineRule="auto"/>
+              <w:rPr>
+                <w:color w:val="000000"/>
+              </w:rPr>
+            </w:pPr>
+            <w:r>
+              <w:rPr>
+                <w:color w:val="000000"/>
+              </w:rPr>
+              <w:t>Each center operates 5 days a week (M-F) from 8 AM to 8 PM.</w:t>
+            </w:r>
+          </w:p>
+          <w:p>
+            <w:pPr>
+              <w:widowControl w:val="0"/>
+              <w:pBdr>
+                <w:top w:val="nil"/>
+                <w:left w:val="nil"/>
+                <w:bottom w:val="nil"/>
+                <w:right w:val="nil"/>
+                <w:between w:val="nil"/>
+              </w:pBdr>
+              <w:spacing w:before="190" w:line="259" w:lineRule="auto"/>
+              <w:ind w:left="107" w:right="144" w:firstLine="10"/>
+              <w:jc w:val="both"/>
+              <w:rPr>
+                <w:color w:val="000000"/>
+              </w:rPr>
+            </w:pPr>
+            <w:r>
+              <w:rPr>
+                <w:color w:val="000000"/>
+              </w:rPr>
+              <w:t xml:space="preserve">Some (not all) are also open on Saturdays from 9am - 1pm. </w:t>
+            </w:r>
+          </w:p>
+          <w:p>
+            <w:pPr>
+              <w:widowControl w:val="0"/>
+              <w:pBdr>
+                <w:top w:val="nil"/>
+                <w:left w:val="nil"/>
+                <w:bottom w:val="nil"/>
+                <w:right w:val="nil"/>
+                <w:between w:val="nil"/>
+              </w:pBdr>
+              <w:spacing w:line="240" w:lineRule="auto"/>
+            </w:pPr>
+          </w:p>
+        </w:tc>
+        <w:tc>
+          <w:tcPr>
+            <w:tcW w:w="4682" w:type="dxa"/>
           </w:tcPr>
           <w:p>
             <w:pPr>
@@ -953,7 +1125,7 @@
       <w:tr>
         <w:tc>
           <w:tcPr>
-            <w:tcW w:w="3120" w:type="dxa"/>
+            <w:tcW w:w="1970" w:type="dxa"/>
             <w:shd w:val="clear" w:color="auto" w:fill="auto"/>
             <w:tcMar>
               <w:top w:w="100" w:type="dxa"/>
@@ -966,7 +1138,7 @@
         </w:tc>
         <w:tc>
           <w:tcPr>
-            <w:tcW w:w="3120" w:type="dxa"/>
+            <w:tcW w:w="1620" w:type="dxa"/>
             <w:shd w:val="clear" w:color="auto" w:fill="auto"/>
             <w:tcMar>
               <w:top w:w="100" w:type="dxa"/>
@@ -979,14 +1151,32 @@
         </w:tc>
         <w:tc>
           <w:tcPr>
-            <w:tcW w:w="3120" w:type="dxa"/>
-            <w:shd w:val="clear" w:color="auto" w:fill="auto"/>
-            <w:tcMar>
-              <w:top w:w="100" w:type="dxa"/>
-              <w:left w:w="100" w:type="dxa"/>
-              <w:bottom w:w="100" w:type="dxa"/>
-              <w:right w:w="100" w:type="dxa"/>
-            </w:tcMar>
+            <w:tcW w:w="2340" w:type="dxa"/>
+            <w:shd w:val="clear" w:color="auto" w:fill="auto"/>
+            <w:tcMar>
+              <w:top w:w="100" w:type="dxa"/>
+              <w:left w:w="100" w:type="dxa"/>
+              <w:bottom w:w="100" w:type="dxa"/>
+              <w:right w:w="100" w:type="dxa"/>
+            </w:tcMar>
+          </w:tcPr>
+          <w:p>
+            <w:pPr>
+              <w:widowControl w:val="0"/>
+              <w:pBdr>
+                <w:top w:val="nil"/>
+                <w:left w:val="nil"/>
+                <w:bottom w:val="nil"/>
+                <w:right w:val="nil"/>
+                <w:between w:val="nil"/>
+              </w:pBdr>
+              <w:spacing w:line="240" w:lineRule="auto"/>
+            </w:pPr>
+          </w:p>
+        </w:tc>
+        <w:tc>
+          <w:tcPr>
+            <w:tcW w:w="4682" w:type="dxa"/>
           </w:tcPr>
           <w:p>
             <w:pPr>
@@ -1006,7 +1196,7 @@
       <w:tr>
         <w:tc>
           <w:tcPr>
-            <w:tcW w:w="3120" w:type="dxa"/>
+            <w:tcW w:w="1970" w:type="dxa"/>
             <w:shd w:val="clear" w:color="auto" w:fill="auto"/>
             <w:tcMar>
               <w:top w:w="100" w:type="dxa"/>
@@ -1023,7 +1213,7 @@
         </w:tc>
         <w:tc>
           <w:tcPr>
-            <w:tcW w:w="3120" w:type="dxa"/>
+            <w:tcW w:w="1620" w:type="dxa"/>
             <w:shd w:val="clear" w:color="auto" w:fill="auto"/>
             <w:tcMar>
               <w:top w:w="100" w:type="dxa"/>
@@ -1127,25 +1317,15 @@
         </w:tc>
         <w:tc>
           <w:tcPr>
-            <w:tcW w:w="3120" w:type="dxa"/>
-            <w:shd w:val="clear" w:color="auto" w:fill="auto"/>
-            <w:tcMar>
-              <w:top w:w="100" w:type="dxa"/>
-              <w:left w:w="100" w:type="dxa"/>
-              <w:bottom w:w="100" w:type="dxa"/>
-              <w:right w:w="100" w:type="dxa"/>
-            </w:tcMar>
-          </w:tcPr>
-          <w:p>
-            <w:r>
-              <w:t>A manager manages all employees, a receptionist and several mechanics.</w:t>
-            </w:r>
-          </w:p>
-          <w:p>
-            <w:r>
-              <w:t>Each employee is associated with only one service center</w:t>
-            </w:r>
-          </w:p>
+            <w:tcW w:w="2340" w:type="dxa"/>
+            <w:shd w:val="clear" w:color="auto" w:fill="auto"/>
+            <w:tcMar>
+              <w:top w:w="100" w:type="dxa"/>
+              <w:left w:w="100" w:type="dxa"/>
+              <w:bottom w:w="100" w:type="dxa"/>
+              <w:right w:w="100" w:type="dxa"/>
+            </w:tcMar>
+          </w:tcPr>
           <w:p>
             <w:pPr>
               <w:widowControl w:val="0"/>
@@ -1153,29 +1333,28 @@
               <w:ind w:left="105" w:right="132" w:firstLine="4"/>
               <w:jc w:val="both"/>
             </w:pPr>
-            <w:r>
-              <w:t xml:space="preserve">While the manager and receptionist are contract employees with fixed annual salary, mechanics are hourly paid workers. Each center has its own hourly rate for mechanics. </w:t>
-            </w:r>
-          </w:p>
-          <w:p>
-            <w:pPr>
-              <w:widowControl w:val="0"/>
-              <w:pBdr>
-                <w:top w:val="nil"/>
-                <w:left w:val="nil"/>
-                <w:bottom w:val="nil"/>
-                <w:right w:val="nil"/>
-                <w:between w:val="nil"/>
-              </w:pBdr>
-              <w:spacing w:line="240" w:lineRule="auto"/>
-            </w:pPr>
+          </w:p>
+        </w:tc>
+        <w:tc>
+          <w:tcPr>
+            <w:tcW w:w="4682" w:type="dxa"/>
+          </w:tcPr>
+          <w:p>
+            <w:r>
+              <w:t>Each employee is associated with only one service center.</w:t>
+            </w:r>
+          </w:p>
+          <w:p>
+            <w:r>
+              <w:t>Each employee can only play one role at a time (for example, a mechanic cannot also be a receptionist).</w:t>
+            </w:r>
           </w:p>
         </w:tc>
       </w:tr>
       <w:tr>
         <w:tc>
           <w:tcPr>
-            <w:tcW w:w="3120" w:type="dxa"/>
+            <w:tcW w:w="1970" w:type="dxa"/>
             <w:shd w:val="clear" w:color="auto" w:fill="auto"/>
             <w:tcMar>
               <w:top w:w="100" w:type="dxa"/>
@@ -1214,7 +1393,7 @@
         </w:tc>
         <w:tc>
           <w:tcPr>
-            <w:tcW w:w="3120" w:type="dxa"/>
+            <w:tcW w:w="1620" w:type="dxa"/>
             <w:shd w:val="clear" w:color="auto" w:fill="auto"/>
             <w:tcMar>
               <w:top w:w="100" w:type="dxa"/>
@@ -1270,43 +1449,64 @@
               <w:spacing w:line="240" w:lineRule="auto"/>
             </w:pPr>
             <w:r>
-              <w:t>sala</w:t>
-            </w:r>
-            <w:r>
-              <w:t>ry</w:t>
-            </w:r>
-          </w:p>
-        </w:tc>
-        <w:tc>
-          <w:tcPr>
-            <w:tcW w:w="3120" w:type="dxa"/>
-            <w:shd w:val="clear" w:color="auto" w:fill="auto"/>
-            <w:tcMar>
-              <w:top w:w="100" w:type="dxa"/>
-              <w:left w:w="100" w:type="dxa"/>
-              <w:bottom w:w="100" w:type="dxa"/>
-              <w:right w:w="100" w:type="dxa"/>
-            </w:tcMar>
-          </w:tcPr>
-          <w:p>
-            <w:pPr>
-              <w:widowControl w:val="0"/>
-              <w:pBdr>
-                <w:top w:val="nil"/>
-                <w:left w:val="nil"/>
-                <w:bottom w:val="nil"/>
-                <w:right w:val="nil"/>
-                <w:between w:val="nil"/>
-              </w:pBdr>
-              <w:spacing w:line="240" w:lineRule="auto"/>
-            </w:pPr>
+              <w:t>salary</w:t>
+            </w:r>
+          </w:p>
+        </w:tc>
+        <w:tc>
+          <w:tcPr>
+            <w:tcW w:w="2340" w:type="dxa"/>
+            <w:shd w:val="clear" w:color="auto" w:fill="auto"/>
+            <w:tcMar>
+              <w:top w:w="100" w:type="dxa"/>
+              <w:left w:w="100" w:type="dxa"/>
+              <w:bottom w:w="100" w:type="dxa"/>
+              <w:right w:w="100" w:type="dxa"/>
+            </w:tcMar>
+          </w:tcPr>
+          <w:p>
+            <w:pPr>
+              <w:widowControl w:val="0"/>
+              <w:pBdr>
+                <w:top w:val="nil"/>
+                <w:left w:val="nil"/>
+                <w:bottom w:val="nil"/>
+                <w:right w:val="nil"/>
+                <w:between w:val="nil"/>
+              </w:pBdr>
+              <w:spacing w:line="240" w:lineRule="auto"/>
+            </w:pPr>
+          </w:p>
+        </w:tc>
+        <w:tc>
+          <w:tcPr>
+            <w:tcW w:w="4682" w:type="dxa"/>
+          </w:tcPr>
+          <w:p>
+            <w:pPr>
+              <w:widowControl w:val="0"/>
+              <w:pBdr>
+                <w:top w:val="nil"/>
+                <w:left w:val="nil"/>
+                <w:bottom w:val="nil"/>
+                <w:right w:val="nil"/>
+                <w:between w:val="nil"/>
+              </w:pBdr>
+              <w:spacing w:line="240" w:lineRule="auto"/>
+            </w:pPr>
+            <w:r>
+              <w:rPr>
+                <w:color w:val="000000"/>
+              </w:rPr>
+              <w:t>While the manager and receptionist are contract employees with fixed annual salary</w:t>
+            </w:r>
           </w:p>
         </w:tc>
       </w:tr>
       <w:tr>
         <w:tc>
           <w:tcPr>
-            <w:tcW w:w="3120" w:type="dxa"/>
+            <w:tcW w:w="1970" w:type="dxa"/>
             <w:shd w:val="clear" w:color="auto" w:fill="auto"/>
             <w:tcMar>
               <w:top w:w="100" w:type="dxa"/>
@@ -1339,7 +1539,7 @@
         </w:tc>
         <w:tc>
           <w:tcPr>
-            <w:tcW w:w="3120" w:type="dxa"/>
+            <w:tcW w:w="1620" w:type="dxa"/>
             <w:shd w:val="clear" w:color="auto" w:fill="auto"/>
             <w:tcMar>
               <w:top w:w="100" w:type="dxa"/>
@@ -1363,10 +1563,7 @@
             <w:proofErr w:type="spellStart"/>
             <w:proofErr w:type="gramStart"/>
             <w:r>
-              <w:t>e</w:t>
-            </w:r>
-            <w:r>
-              <w:t>mployeeId</w:t>
+              <w:t>employeeId</w:t>
             </w:r>
             <w:proofErr w:type="spellEnd"/>
             <w:r>
@@ -1386,7 +1583,10 @@
             </w:r>
             <w:proofErr w:type="spellStart"/>
             <w:r>
-              <w:t>salaryIndexId</w:t>
+              <w:t>hourlyRate</w:t>
+            </w:r>
+            <w:r>
+              <w:t>Id</w:t>
             </w:r>
             <w:proofErr w:type="spellEnd"/>
             <w:r>
@@ -1404,15 +1604,63 @@
         </w:tc>
         <w:tc>
           <w:tcPr>
-            <w:tcW w:w="3120" w:type="dxa"/>
-            <w:shd w:val="clear" w:color="auto" w:fill="auto"/>
-            <w:tcMar>
-              <w:top w:w="100" w:type="dxa"/>
-              <w:left w:w="100" w:type="dxa"/>
-              <w:bottom w:w="100" w:type="dxa"/>
-              <w:right w:w="100" w:type="dxa"/>
-            </w:tcMar>
-          </w:tcPr>
+            <w:tcW w:w="2340" w:type="dxa"/>
+            <w:shd w:val="clear" w:color="auto" w:fill="auto"/>
+            <w:tcMar>
+              <w:top w:w="100" w:type="dxa"/>
+              <w:left w:w="100" w:type="dxa"/>
+              <w:bottom w:w="100" w:type="dxa"/>
+              <w:right w:w="100" w:type="dxa"/>
+            </w:tcMar>
+          </w:tcPr>
+          <w:p>
+            <w:pPr>
+              <w:widowControl w:val="0"/>
+              <w:pBdr>
+                <w:top w:val="nil"/>
+                <w:left w:val="nil"/>
+                <w:bottom w:val="nil"/>
+                <w:right w:val="nil"/>
+                <w:between w:val="nil"/>
+              </w:pBdr>
+              <w:spacing w:line="240" w:lineRule="auto"/>
+            </w:pPr>
+            <w:r>
+              <w:rPr>
+                <w:color w:val="000000"/>
+              </w:rPr>
+              <w:t>Each mechanic works no more than (50hours a week).</w:t>
+            </w:r>
+          </w:p>
+        </w:tc>
+        <w:tc>
+          <w:tcPr>
+            <w:tcW w:w="4682" w:type="dxa"/>
+          </w:tcPr>
+          <w:p>
+            <w:pPr>
+              <w:widowControl w:val="0"/>
+              <w:pBdr>
+                <w:top w:val="nil"/>
+                <w:left w:val="nil"/>
+                <w:bottom w:val="nil"/>
+                <w:right w:val="nil"/>
+                <w:between w:val="nil"/>
+              </w:pBdr>
+              <w:spacing w:before="203" w:line="259" w:lineRule="auto"/>
+              <w:ind w:left="102" w:right="136" w:firstLine="2"/>
+              <w:jc w:val="both"/>
+              <w:rPr>
+                <w:color w:val="000000"/>
+              </w:rPr>
+            </w:pPr>
+            <w:r>
+              <w:rPr>
+                <w:color w:val="000000"/>
+              </w:rPr>
+              <w:t xml:space="preserve">mechanics are hourly paid workers. Each center has its own hourly rate for mechanics. </w:t>
+            </w:r>
+          </w:p>
           <w:p>
             <w:pPr>
               <w:widowControl w:val="0"/>
@@ -1431,7 +1679,7 @@
       <w:tr>
         <w:tc>
           <w:tcPr>
-            <w:tcW w:w="3120" w:type="dxa"/>
+            <w:tcW w:w="1970" w:type="dxa"/>
             <w:shd w:val="clear" w:color="auto" w:fill="auto"/>
             <w:tcMar>
               <w:top w:w="100" w:type="dxa"/>
@@ -1459,7 +1707,7 @@
         </w:tc>
         <w:tc>
           <w:tcPr>
-            <w:tcW w:w="3120" w:type="dxa"/>
+            <w:tcW w:w="1620" w:type="dxa"/>
             <w:shd w:val="clear" w:color="auto" w:fill="auto"/>
             <w:tcMar>
               <w:top w:w="100" w:type="dxa"/>
@@ -1499,7 +1747,11 @@
             <w:proofErr w:type="spellEnd"/>
             <w:proofErr w:type="gramEnd"/>
             <w:r>
-              <w:t>(</w:t>
+              <w:t>(p</w:t>
+            </w:r>
+            <w:r>
+              <w:lastRenderedPageBreak/>
+              <w:t xml:space="preserve">k, </w:t>
             </w:r>
             <w:proofErr w:type="spellStart"/>
             <w:r>
@@ -1513,27 +1765,60 @@
         </w:tc>
         <w:tc>
           <w:tcPr>
-            <w:tcW w:w="3120" w:type="dxa"/>
-            <w:shd w:val="clear" w:color="auto" w:fill="auto"/>
-            <w:tcMar>
-              <w:top w:w="100" w:type="dxa"/>
-              <w:left w:w="100" w:type="dxa"/>
-              <w:bottom w:w="100" w:type="dxa"/>
-              <w:right w:w="100" w:type="dxa"/>
-            </w:tcMar>
-          </w:tcPr>
-          <w:p>
-            <w:pPr>
-              <w:widowControl w:val="0"/>
-              <w:pBdr>
-                <w:top w:val="nil"/>
-                <w:left w:val="nil"/>
-                <w:bottom w:val="nil"/>
-                <w:right w:val="nil"/>
-                <w:between w:val="nil"/>
-              </w:pBdr>
-              <w:spacing w:line="240" w:lineRule="auto"/>
-            </w:pPr>
+            <w:tcW w:w="2340" w:type="dxa"/>
+            <w:shd w:val="clear" w:color="auto" w:fill="auto"/>
+            <w:tcMar>
+              <w:top w:w="100" w:type="dxa"/>
+              <w:left w:w="100" w:type="dxa"/>
+              <w:bottom w:w="100" w:type="dxa"/>
+              <w:right w:w="100" w:type="dxa"/>
+            </w:tcMar>
+          </w:tcPr>
+          <w:p>
+            <w:pPr>
+              <w:widowControl w:val="0"/>
+              <w:pBdr>
+                <w:top w:val="nil"/>
+                <w:left w:val="nil"/>
+                <w:bottom w:val="nil"/>
+                <w:right w:val="nil"/>
+                <w:between w:val="nil"/>
+              </w:pBdr>
+              <w:spacing w:line="240" w:lineRule="auto"/>
+            </w:pPr>
+          </w:p>
+        </w:tc>
+        <w:tc>
+          <w:tcPr>
+            <w:tcW w:w="4682" w:type="dxa"/>
+          </w:tcPr>
+          <w:p>
+            <w:pPr>
+              <w:widowControl w:val="0"/>
+              <w:pBdr>
+                <w:top w:val="nil"/>
+                <w:left w:val="nil"/>
+                <w:bottom w:val="nil"/>
+                <w:right w:val="nil"/>
+                <w:between w:val="nil"/>
+              </w:pBdr>
+              <w:spacing w:line="240" w:lineRule="auto"/>
+            </w:pPr>
+            <w:r>
+              <w:t xml:space="preserve">Scheduling will need to avoid double-booking or overbooking a mechanic </w:t>
+            </w:r>
+            <w:proofErr w:type="gramStart"/>
+            <w:r>
+              <w:t>i.e.</w:t>
+            </w:r>
+            <w:proofErr w:type="gramEnd"/>
+            <w:r>
+              <w:t xml:space="preserve"> &gt; 50hrs, or </w:t>
+            </w:r>
+            <w:r>
+              <w:lastRenderedPageBreak/>
+              <w:t>booking them while they are on vacation.</w:t>
+            </w:r>
           </w:p>
         </w:tc>
       </w:tr>
@@ -1543,32 +1828,32 @@
         </w:trPr>
         <w:tc>
           <w:tcPr>
-            <w:tcW w:w="3120" w:type="dxa"/>
-            <w:shd w:val="clear" w:color="auto" w:fill="auto"/>
-            <w:tcMar>
-              <w:top w:w="100" w:type="dxa"/>
-              <w:left w:w="100" w:type="dxa"/>
-              <w:bottom w:w="100" w:type="dxa"/>
-              <w:right w:w="100" w:type="dxa"/>
-            </w:tcMar>
-          </w:tcPr>
-          <w:p>
-            <w:pPr>
-              <w:widowControl w:val="0"/>
-              <w:pBdr>
-                <w:top w:val="nil"/>
-                <w:left w:val="nil"/>
-                <w:bottom w:val="nil"/>
-                <w:right w:val="nil"/>
-                <w:between w:val="nil"/>
-              </w:pBdr>
-              <w:spacing w:line="240" w:lineRule="auto"/>
-            </w:pPr>
-          </w:p>
-        </w:tc>
-        <w:tc>
-          <w:tcPr>
-            <w:tcW w:w="6240" w:type="dxa"/>
+            <w:tcW w:w="1970" w:type="dxa"/>
+            <w:shd w:val="clear" w:color="auto" w:fill="auto"/>
+            <w:tcMar>
+              <w:top w:w="100" w:type="dxa"/>
+              <w:left w:w="100" w:type="dxa"/>
+              <w:bottom w:w="100" w:type="dxa"/>
+              <w:right w:w="100" w:type="dxa"/>
+            </w:tcMar>
+          </w:tcPr>
+          <w:p>
+            <w:pPr>
+              <w:widowControl w:val="0"/>
+              <w:pBdr>
+                <w:top w:val="nil"/>
+                <w:left w:val="nil"/>
+                <w:bottom w:val="nil"/>
+                <w:right w:val="nil"/>
+                <w:between w:val="nil"/>
+              </w:pBdr>
+              <w:spacing w:line="240" w:lineRule="auto"/>
+            </w:pPr>
+          </w:p>
+        </w:tc>
+        <w:tc>
+          <w:tcPr>
+            <w:tcW w:w="3960" w:type="dxa"/>
             <w:gridSpan w:val="2"/>
             <w:shd w:val="clear" w:color="auto" w:fill="auto"/>
             <w:tcMar>
@@ -1589,11 +1874,26 @@
             </w:pPr>
           </w:p>
         </w:tc>
+        <w:tc>
+          <w:tcPr>
+            <w:tcW w:w="4682" w:type="dxa"/>
+          </w:tcPr>
+          <w:p>
+            <w:pPr>
+              <w:widowControl w:val="0"/>
+              <w:numPr>
+                <w:ilvl w:val="0"/>
+                <w:numId w:val="5"/>
+              </w:numPr>
+              <w:spacing w:line="240" w:lineRule="auto"/>
+            </w:pPr>
+          </w:p>
+        </w:tc>
       </w:tr>
       <w:tr>
         <w:tc>
           <w:tcPr>
-            <w:tcW w:w="3120" w:type="dxa"/>
+            <w:tcW w:w="1970" w:type="dxa"/>
             <w:shd w:val="clear" w:color="auto" w:fill="auto"/>
             <w:tcMar>
               <w:top w:w="100" w:type="dxa"/>
@@ -1623,30 +1923,37 @@
         </w:tc>
         <w:tc>
           <w:tcPr>
-            <w:tcW w:w="3120" w:type="dxa"/>
-            <w:shd w:val="clear" w:color="auto" w:fill="auto"/>
-            <w:tcMar>
-              <w:top w:w="100" w:type="dxa"/>
-              <w:left w:w="100" w:type="dxa"/>
-              <w:bottom w:w="100" w:type="dxa"/>
-              <w:right w:w="100" w:type="dxa"/>
-            </w:tcMar>
-          </w:tcPr>
-          <w:p>
-            <w:pPr>
-              <w:widowControl w:val="0"/>
-              <w:pBdr>
-                <w:top w:val="nil"/>
-                <w:left w:val="nil"/>
-                <w:bottom w:val="nil"/>
-                <w:right w:val="nil"/>
-                <w:between w:val="nil"/>
-              </w:pBdr>
-              <w:spacing w:line="240" w:lineRule="auto"/>
-            </w:pPr>
-            <w:proofErr w:type="spellStart"/>
-            <w:r>
-              <w:t>manufacturerId</w:t>
+            <w:tcW w:w="1620" w:type="dxa"/>
+            <w:shd w:val="clear" w:color="auto" w:fill="auto"/>
+            <w:tcMar>
+              <w:top w:w="100" w:type="dxa"/>
+              <w:left w:w="100" w:type="dxa"/>
+              <w:bottom w:w="100" w:type="dxa"/>
+              <w:right w:w="100" w:type="dxa"/>
+            </w:tcMar>
+          </w:tcPr>
+          <w:p>
+            <w:pPr>
+              <w:widowControl w:val="0"/>
+              <w:pBdr>
+                <w:top w:val="nil"/>
+                <w:left w:val="nil"/>
+                <w:bottom w:val="nil"/>
+                <w:right w:val="nil"/>
+                <w:between w:val="nil"/>
+              </w:pBdr>
+              <w:spacing w:line="240" w:lineRule="auto"/>
+            </w:pPr>
+            <w:proofErr w:type="spellStart"/>
+            <w:r>
+              <w:rPr>
+                <w:rFonts w:ascii="Helvetica" w:hAnsi="Helvetica"/>
+                <w:color w:val="000000"/>
+                <w:sz w:val="18"/>
+                <w:szCs w:val="18"/>
+                <w:shd w:val="clear" w:color="auto" w:fill="F8F9FA"/>
+              </w:rPr>
+              <w:t>VehicleManf</w:t>
             </w:r>
             <w:proofErr w:type="spellEnd"/>
             <w:r>
@@ -1667,12 +1974,25 @@
             </w:r>
             <w:proofErr w:type="spellEnd"/>
             <w:r>
+              <w:t xml:space="preserve">( </w:t>
+            </w:r>
+            <w:proofErr w:type="spellStart"/>
+            <w:r>
+              <w:t>fk</w:t>
+            </w:r>
+            <w:proofErr w:type="spellEnd"/>
+            <w:proofErr w:type="gramEnd"/>
+            <w:r>
+              <w:t xml:space="preserve">), </w:t>
+            </w:r>
+            <w:proofErr w:type="spellStart"/>
+            <w:r>
+              <w:t>centerId</w:t>
+            </w:r>
+            <w:proofErr w:type="spellEnd"/>
+            <w:r>
               <w:t>(</w:t>
             </w:r>
-            <w:proofErr w:type="gramEnd"/>
-            <w:r>
-              <w:t xml:space="preserve">pk, </w:t>
-            </w:r>
             <w:proofErr w:type="spellStart"/>
             <w:r>
               <w:t>fk</w:t>
@@ -1683,30 +2003,6 @@
             </w:r>
             <w:proofErr w:type="spellStart"/>
             <w:r>
-              <w:t>centerId</w:t>
-            </w:r>
-            <w:proofErr w:type="spellEnd"/>
-            <w:r>
-              <w:t xml:space="preserve">(pk, </w:t>
-            </w:r>
-            <w:proofErr w:type="spellStart"/>
-            <w:r>
-              <w:t>fk</w:t>
-            </w:r>
-            <w:proofErr w:type="spellEnd"/>
-            <w:r>
-              <w:t xml:space="preserve">), </w:t>
-            </w:r>
-            <w:proofErr w:type="spellStart"/>
-            <w:r>
-              <w:t>estimateHours</w:t>
-            </w:r>
-            <w:proofErr w:type="spellEnd"/>
-            <w:r>
-              <w:t xml:space="preserve">, </w:t>
-            </w:r>
-            <w:proofErr w:type="spellStart"/>
-            <w:r>
               <w:t>ratePrice</w:t>
             </w:r>
             <w:proofErr w:type="spellEnd"/>
@@ -1714,29 +2010,81 @@
         </w:tc>
         <w:tc>
           <w:tcPr>
-            <w:tcW w:w="3120" w:type="dxa"/>
-            <w:shd w:val="clear" w:color="auto" w:fill="auto"/>
-            <w:tcMar>
-              <w:top w:w="100" w:type="dxa"/>
-              <w:left w:w="100" w:type="dxa"/>
-              <w:bottom w:w="100" w:type="dxa"/>
-              <w:right w:w="100" w:type="dxa"/>
-            </w:tcMar>
-          </w:tcPr>
-          <w:p>
-            <w:pPr>
-              <w:widowControl w:val="0"/>
-              <w:pBdr>
-                <w:top w:val="nil"/>
-                <w:left w:val="nil"/>
-                <w:bottom w:val="nil"/>
-                <w:right w:val="nil"/>
-                <w:between w:val="nil"/>
-              </w:pBdr>
-              <w:spacing w:line="240" w:lineRule="auto"/>
-            </w:pPr>
-            <w:r>
-              <w:t xml:space="preserve"> Each service also has a price and a time estimated for the service job, which is based on the car and the specific auto center.</w:t>
+            <w:tcW w:w="2340" w:type="dxa"/>
+            <w:shd w:val="clear" w:color="auto" w:fill="auto"/>
+            <w:tcMar>
+              <w:top w:w="100" w:type="dxa"/>
+              <w:left w:w="100" w:type="dxa"/>
+              <w:bottom w:w="100" w:type="dxa"/>
+              <w:right w:w="100" w:type="dxa"/>
+            </w:tcMar>
+          </w:tcPr>
+          <w:p>
+            <w:pPr>
+              <w:widowControl w:val="0"/>
+              <w:pBdr>
+                <w:top w:val="nil"/>
+                <w:left w:val="nil"/>
+                <w:bottom w:val="nil"/>
+                <w:right w:val="nil"/>
+                <w:between w:val="nil"/>
+              </w:pBdr>
+              <w:spacing w:line="240" w:lineRule="auto"/>
+            </w:pPr>
+            <w:r>
+              <w:t xml:space="preserve"> </w:t>
+            </w:r>
+          </w:p>
+        </w:tc>
+        <w:tc>
+          <w:tcPr>
+            <w:tcW w:w="4682" w:type="dxa"/>
+          </w:tcPr>
+          <w:p>
+            <w:pPr>
+              <w:widowControl w:val="0"/>
+              <w:pBdr>
+                <w:top w:val="nil"/>
+                <w:left w:val="nil"/>
+                <w:bottom w:val="nil"/>
+                <w:right w:val="nil"/>
+                <w:between w:val="nil"/>
+              </w:pBdr>
+              <w:spacing w:line="240" w:lineRule="auto"/>
+              <w:rPr>
+                <w:color w:val="000000"/>
+              </w:rPr>
+            </w:pPr>
+            <w:r>
+              <w:rPr>
+                <w:color w:val="000000"/>
+              </w:rPr>
+              <w:t>Each center offers a list of car services</w:t>
+            </w:r>
+            <w:r>
+              <w:rPr>
+                <w:color w:val="000000"/>
+              </w:rPr>
+              <w:t>.</w:t>
+            </w:r>
+          </w:p>
+          <w:p>
+            <w:pPr>
+              <w:widowControl w:val="0"/>
+              <w:pBdr>
+                <w:top w:val="nil"/>
+                <w:left w:val="nil"/>
+                <w:bottom w:val="nil"/>
+                <w:right w:val="nil"/>
+                <w:between w:val="nil"/>
+              </w:pBdr>
+              <w:spacing w:line="240" w:lineRule="auto"/>
+            </w:pPr>
+            <w:r>
+              <w:rPr>
+                <w:color w:val="000000"/>
+              </w:rPr>
+              <w:t>Each service also has a price and a time estimated for the service job, which is based on the car and the specific auto center.</w:t>
             </w:r>
           </w:p>
         </w:tc>
@@ -1744,7 +2092,7 @@
       <w:tr>
         <w:tc>
           <w:tcPr>
-            <w:tcW w:w="3120" w:type="dxa"/>
+            <w:tcW w:w="1970" w:type="dxa"/>
             <w:shd w:val="clear" w:color="auto" w:fill="auto"/>
             <w:tcMar>
               <w:top w:w="100" w:type="dxa"/>
@@ -1774,67 +2122,87 @@
         </w:tc>
         <w:tc>
           <w:tcPr>
-            <w:tcW w:w="3120" w:type="dxa"/>
-            <w:shd w:val="clear" w:color="auto" w:fill="auto"/>
-            <w:tcMar>
-              <w:top w:w="100" w:type="dxa"/>
-              <w:left w:w="100" w:type="dxa"/>
-              <w:bottom w:w="100" w:type="dxa"/>
-              <w:right w:w="100" w:type="dxa"/>
-            </w:tcMar>
-          </w:tcPr>
-          <w:p>
-            <w:pPr>
-              <w:widowControl w:val="0"/>
-              <w:pBdr>
-                <w:top w:val="nil"/>
-                <w:left w:val="nil"/>
-                <w:bottom w:val="nil"/>
-                <w:right w:val="nil"/>
-                <w:between w:val="nil"/>
-              </w:pBdr>
-              <w:spacing w:line="240" w:lineRule="auto"/>
-            </w:pPr>
-            <w:proofErr w:type="spellStart"/>
-            <w:r>
-              <w:t>scheduleTypeId</w:t>
-            </w:r>
-            <w:proofErr w:type="spellEnd"/>
-            <w:r>
-              <w:t>(pk), name</w:t>
-            </w:r>
-          </w:p>
-        </w:tc>
-        <w:tc>
-          <w:tcPr>
-            <w:tcW w:w="3120" w:type="dxa"/>
-            <w:shd w:val="clear" w:color="auto" w:fill="auto"/>
-            <w:tcMar>
-              <w:top w:w="100" w:type="dxa"/>
-              <w:left w:w="100" w:type="dxa"/>
-              <w:bottom w:w="100" w:type="dxa"/>
-              <w:right w:w="100" w:type="dxa"/>
-            </w:tcMar>
-          </w:tcPr>
-          <w:p>
-            <w:pPr>
-              <w:widowControl w:val="0"/>
-              <w:pBdr>
-                <w:top w:val="nil"/>
-                <w:left w:val="nil"/>
-                <w:bottom w:val="nil"/>
-                <w:right w:val="nil"/>
-                <w:between w:val="nil"/>
-              </w:pBdr>
-              <w:spacing w:line="240" w:lineRule="auto"/>
-            </w:pPr>
+            <w:tcW w:w="1620" w:type="dxa"/>
+            <w:shd w:val="clear" w:color="auto" w:fill="auto"/>
+            <w:tcMar>
+              <w:top w:w="100" w:type="dxa"/>
+              <w:left w:w="100" w:type="dxa"/>
+              <w:bottom w:w="100" w:type="dxa"/>
+              <w:right w:w="100" w:type="dxa"/>
+            </w:tcMar>
+          </w:tcPr>
+          <w:p>
+            <w:pPr>
+              <w:widowControl w:val="0"/>
+              <w:pBdr>
+                <w:top w:val="nil"/>
+                <w:left w:val="nil"/>
+                <w:bottom w:val="nil"/>
+                <w:right w:val="nil"/>
+                <w:between w:val="nil"/>
+              </w:pBdr>
+              <w:spacing w:line="240" w:lineRule="auto"/>
+            </w:pPr>
+            <w:r>
+              <w:t>type(pk)</w:t>
+            </w:r>
+          </w:p>
+        </w:tc>
+        <w:tc>
+          <w:tcPr>
+            <w:tcW w:w="2340" w:type="dxa"/>
+            <w:shd w:val="clear" w:color="auto" w:fill="auto"/>
+            <w:tcMar>
+              <w:top w:w="100" w:type="dxa"/>
+              <w:left w:w="100" w:type="dxa"/>
+              <w:bottom w:w="100" w:type="dxa"/>
+              <w:right w:w="100" w:type="dxa"/>
+            </w:tcMar>
+          </w:tcPr>
+          <w:p>
+            <w:pPr>
+              <w:widowControl w:val="0"/>
+              <w:pBdr>
+                <w:top w:val="nil"/>
+                <w:left w:val="nil"/>
+                <w:bottom w:val="nil"/>
+                <w:right w:val="nil"/>
+                <w:between w:val="nil"/>
+              </w:pBdr>
+              <w:spacing w:line="240" w:lineRule="auto"/>
+            </w:pPr>
+          </w:p>
+        </w:tc>
+        <w:tc>
+          <w:tcPr>
+            <w:tcW w:w="4682" w:type="dxa"/>
+          </w:tcPr>
+          <w:p>
+            <w:pPr>
+              <w:widowControl w:val="0"/>
+              <w:pBdr>
+                <w:top w:val="nil"/>
+                <w:left w:val="nil"/>
+                <w:bottom w:val="nil"/>
+                <w:right w:val="nil"/>
+                <w:between w:val="nil"/>
+              </w:pBdr>
+              <w:spacing w:line="240" w:lineRule="auto"/>
+            </w:pPr>
+            <w:r>
+              <w:rPr>
+                <w:color w:val="000000"/>
+                <w:highlight w:val="white"/>
+              </w:rPr>
+              <w:t>. There are three bundles or schedules, Schedules A, B and C.</w:t>
+            </w:r>
           </w:p>
         </w:tc>
       </w:tr>
       <w:tr>
         <w:tc>
           <w:tcPr>
-            <w:tcW w:w="3120" w:type="dxa"/>
+            <w:tcW w:w="1970" w:type="dxa"/>
             <w:shd w:val="clear" w:color="auto" w:fill="auto"/>
             <w:tcMar>
               <w:top w:w="100" w:type="dxa"/>
@@ -1862,7 +2230,7 @@
         </w:tc>
         <w:tc>
           <w:tcPr>
-            <w:tcW w:w="3120" w:type="dxa"/>
+            <w:tcW w:w="1620" w:type="dxa"/>
             <w:shd w:val="clear" w:color="auto" w:fill="auto"/>
             <w:tcMar>
               <w:top w:w="100" w:type="dxa"/>
@@ -1887,11 +2255,19 @@
               </w:rPr>
             </w:pPr>
             <w:r>
-              <w:t xml:space="preserve"> </w:t>
-            </w:r>
-            <w:proofErr w:type="spellStart"/>
-            <w:r>
-              <w:t>scheduleId</w:t>
+              <w:t xml:space="preserve"> type(</w:t>
+            </w:r>
+            <w:proofErr w:type="spellStart"/>
+            <w:r>
+              <w:t>fk</w:t>
+            </w:r>
+            <w:proofErr w:type="spellEnd"/>
+            <w:r>
+              <w:t xml:space="preserve">), </w:t>
+            </w:r>
+            <w:proofErr w:type="spellStart"/>
+            <w:r>
+              <w:t>centerId</w:t>
             </w:r>
             <w:proofErr w:type="spellEnd"/>
             <w:r>
@@ -1903,37 +2279,61 @@
             </w:r>
             <w:proofErr w:type="spellEnd"/>
             <w:r>
-              <w:t xml:space="preserve">), </w:t>
-            </w:r>
-            <w:proofErr w:type="spellStart"/>
-            <w:r>
-              <w:t>centerId</w:t>
-            </w:r>
-            <w:proofErr w:type="spellEnd"/>
-            <w:r>
-              <w:t>(</w:t>
-            </w:r>
-            <w:proofErr w:type="spellStart"/>
-            <w:r>
-              <w:t>fk</w:t>
-            </w:r>
-            <w:proofErr w:type="spellEnd"/>
-            <w:r>
               <w:t>), price</w:t>
             </w:r>
           </w:p>
         </w:tc>
         <w:tc>
           <w:tcPr>
-            <w:tcW w:w="3120" w:type="dxa"/>
-            <w:shd w:val="clear" w:color="auto" w:fill="auto"/>
-            <w:tcMar>
-              <w:top w:w="100" w:type="dxa"/>
-              <w:left w:w="100" w:type="dxa"/>
-              <w:bottom w:w="100" w:type="dxa"/>
-              <w:right w:w="100" w:type="dxa"/>
-            </w:tcMar>
-          </w:tcPr>
+            <w:tcW w:w="2340" w:type="dxa"/>
+            <w:shd w:val="clear" w:color="auto" w:fill="auto"/>
+            <w:tcMar>
+              <w:top w:w="100" w:type="dxa"/>
+              <w:left w:w="100" w:type="dxa"/>
+              <w:bottom w:w="100" w:type="dxa"/>
+              <w:right w:w="100" w:type="dxa"/>
+            </w:tcMar>
+          </w:tcPr>
+          <w:p>
+            <w:pPr>
+              <w:widowControl w:val="0"/>
+              <w:pBdr>
+                <w:top w:val="nil"/>
+                <w:left w:val="nil"/>
+                <w:bottom w:val="nil"/>
+                <w:right w:val="nil"/>
+                <w:between w:val="nil"/>
+              </w:pBdr>
+              <w:spacing w:line="240" w:lineRule="auto"/>
+            </w:pPr>
+          </w:p>
+        </w:tc>
+        <w:tc>
+          <w:tcPr>
+            <w:tcW w:w="4682" w:type="dxa"/>
+          </w:tcPr>
+          <w:p>
+            <w:pPr>
+              <w:widowControl w:val="0"/>
+              <w:pBdr>
+                <w:top w:val="nil"/>
+                <w:left w:val="nil"/>
+                <w:bottom w:val="nil"/>
+                <w:right w:val="nil"/>
+                <w:between w:val="nil"/>
+              </w:pBdr>
+              <w:spacing w:line="240" w:lineRule="auto"/>
+              <w:rPr>
+                <w:color w:val="000000"/>
+              </w:rPr>
+            </w:pPr>
+            <w:r>
+              <w:rPr>
+                <w:color w:val="000000"/>
+              </w:rPr>
+              <w:t>Maintenance services are usually provided in “bundles'' called schedules. Schedules include a set of individual services in a bundle that are completed together and are priced as a bundle.</w:t>
+            </w:r>
+          </w:p>
           <w:p>
             <w:pPr>
               <w:widowControl w:val="0"/>
@@ -1952,64 +2352,82 @@
       <w:tr>
         <w:tc>
           <w:tcPr>
-            <w:tcW w:w="3120" w:type="dxa"/>
-            <w:shd w:val="clear" w:color="auto" w:fill="auto"/>
-            <w:tcMar>
-              <w:top w:w="100" w:type="dxa"/>
-              <w:left w:w="100" w:type="dxa"/>
-              <w:bottom w:w="100" w:type="dxa"/>
-              <w:right w:w="100" w:type="dxa"/>
-            </w:tcMar>
-          </w:tcPr>
-          <w:p>
-            <w:pPr>
-              <w:widowControl w:val="0"/>
-              <w:pBdr>
-                <w:top w:val="nil"/>
-                <w:left w:val="nil"/>
-                <w:bottom w:val="nil"/>
-                <w:right w:val="nil"/>
-                <w:between w:val="nil"/>
-              </w:pBdr>
-              <w:spacing w:line="240" w:lineRule="auto"/>
-            </w:pPr>
-          </w:p>
-        </w:tc>
-        <w:tc>
-          <w:tcPr>
-            <w:tcW w:w="3120" w:type="dxa"/>
-            <w:shd w:val="clear" w:color="auto" w:fill="auto"/>
-            <w:tcMar>
-              <w:top w:w="100" w:type="dxa"/>
-              <w:left w:w="100" w:type="dxa"/>
-              <w:bottom w:w="100" w:type="dxa"/>
-              <w:right w:w="100" w:type="dxa"/>
-            </w:tcMar>
-          </w:tcPr>
-          <w:p>
-            <w:pPr>
-              <w:widowControl w:val="0"/>
-              <w:pBdr>
-                <w:top w:val="nil"/>
-                <w:left w:val="nil"/>
-                <w:bottom w:val="nil"/>
-                <w:right w:val="nil"/>
-                <w:between w:val="nil"/>
-              </w:pBdr>
-              <w:spacing w:line="240" w:lineRule="auto"/>
-            </w:pPr>
-          </w:p>
-        </w:tc>
-        <w:tc>
-          <w:tcPr>
-            <w:tcW w:w="3120" w:type="dxa"/>
-            <w:shd w:val="clear" w:color="auto" w:fill="auto"/>
-            <w:tcMar>
-              <w:top w:w="100" w:type="dxa"/>
-              <w:left w:w="100" w:type="dxa"/>
-              <w:bottom w:w="100" w:type="dxa"/>
-              <w:right w:w="100" w:type="dxa"/>
-            </w:tcMar>
+            <w:tcW w:w="1970" w:type="dxa"/>
+            <w:shd w:val="clear" w:color="auto" w:fill="auto"/>
+            <w:tcMar>
+              <w:top w:w="100" w:type="dxa"/>
+              <w:left w:w="100" w:type="dxa"/>
+              <w:bottom w:w="100" w:type="dxa"/>
+              <w:right w:w="100" w:type="dxa"/>
+            </w:tcMar>
+          </w:tcPr>
+          <w:p>
+            <w:pPr>
+              <w:widowControl w:val="0"/>
+              <w:pBdr>
+                <w:top w:val="nil"/>
+                <w:left w:val="nil"/>
+                <w:bottom w:val="nil"/>
+                <w:right w:val="nil"/>
+                <w:between w:val="nil"/>
+              </w:pBdr>
+              <w:spacing w:line="240" w:lineRule="auto"/>
+            </w:pPr>
+          </w:p>
+        </w:tc>
+        <w:tc>
+          <w:tcPr>
+            <w:tcW w:w="1620" w:type="dxa"/>
+            <w:shd w:val="clear" w:color="auto" w:fill="auto"/>
+            <w:tcMar>
+              <w:top w:w="100" w:type="dxa"/>
+              <w:left w:w="100" w:type="dxa"/>
+              <w:bottom w:w="100" w:type="dxa"/>
+              <w:right w:w="100" w:type="dxa"/>
+            </w:tcMar>
+          </w:tcPr>
+          <w:p>
+            <w:pPr>
+              <w:widowControl w:val="0"/>
+              <w:pBdr>
+                <w:top w:val="nil"/>
+                <w:left w:val="nil"/>
+                <w:bottom w:val="nil"/>
+                <w:right w:val="nil"/>
+                <w:between w:val="nil"/>
+              </w:pBdr>
+              <w:spacing w:line="240" w:lineRule="auto"/>
+            </w:pPr>
+          </w:p>
+        </w:tc>
+        <w:tc>
+          <w:tcPr>
+            <w:tcW w:w="2340" w:type="dxa"/>
+            <w:shd w:val="clear" w:color="auto" w:fill="auto"/>
+            <w:tcMar>
+              <w:top w:w="100" w:type="dxa"/>
+              <w:left w:w="100" w:type="dxa"/>
+              <w:bottom w:w="100" w:type="dxa"/>
+              <w:right w:w="100" w:type="dxa"/>
+            </w:tcMar>
+          </w:tcPr>
+          <w:p>
+            <w:pPr>
+              <w:widowControl w:val="0"/>
+              <w:pBdr>
+                <w:top w:val="nil"/>
+                <w:left w:val="nil"/>
+                <w:bottom w:val="nil"/>
+                <w:right w:val="nil"/>
+                <w:between w:val="nil"/>
+              </w:pBdr>
+              <w:spacing w:line="240" w:lineRule="auto"/>
+            </w:pPr>
+          </w:p>
+        </w:tc>
+        <w:tc>
+          <w:tcPr>
+            <w:tcW w:w="4682" w:type="dxa"/>
           </w:tcPr>
           <w:p>
             <w:pPr>
@@ -2029,29 +2447,32 @@
       <w:tr>
         <w:tc>
           <w:tcPr>
-            <w:tcW w:w="3120" w:type="dxa"/>
-            <w:shd w:val="clear" w:color="auto" w:fill="auto"/>
-            <w:tcMar>
-              <w:top w:w="100" w:type="dxa"/>
-              <w:left w:w="100" w:type="dxa"/>
-              <w:bottom w:w="100" w:type="dxa"/>
-              <w:right w:w="100" w:type="dxa"/>
-            </w:tcMar>
-          </w:tcPr>
-          <w:p>
-            <w:pPr>
-              <w:widowControl w:val="0"/>
-              <w:pBdr>
-                <w:top w:val="nil"/>
-                <w:left w:val="nil"/>
-                <w:bottom w:val="nil"/>
-                <w:right w:val="nil"/>
-                <w:between w:val="nil"/>
-              </w:pBdr>
-              <w:spacing w:line="240" w:lineRule="auto"/>
-            </w:pPr>
-            <w:proofErr w:type="spellStart"/>
-            <w:r>
+            <w:tcW w:w="1970" w:type="dxa"/>
+            <w:shd w:val="clear" w:color="auto" w:fill="auto"/>
+            <w:tcMar>
+              <w:top w:w="100" w:type="dxa"/>
+              <w:left w:w="100" w:type="dxa"/>
+              <w:bottom w:w="100" w:type="dxa"/>
+              <w:right w:w="100" w:type="dxa"/>
+            </w:tcMar>
+          </w:tcPr>
+          <w:p>
+            <w:pPr>
+              <w:widowControl w:val="0"/>
+              <w:pBdr>
+                <w:top w:val="nil"/>
+                <w:left w:val="nil"/>
+                <w:bottom w:val="nil"/>
+                <w:right w:val="nil"/>
+                <w:between w:val="nil"/>
+              </w:pBdr>
+              <w:spacing w:line="240" w:lineRule="auto"/>
+            </w:pPr>
+            <w:proofErr w:type="spellStart"/>
+            <w:r>
+              <w:rPr>
+                <w:highlight w:val="yellow"/>
+              </w:rPr>
               <w:t>ScheduledServices</w:t>
             </w:r>
             <w:proofErr w:type="spellEnd"/>
@@ -2059,30 +2480,30 @@
         </w:tc>
         <w:tc>
           <w:tcPr>
-            <w:tcW w:w="3120" w:type="dxa"/>
-            <w:shd w:val="clear" w:color="auto" w:fill="auto"/>
-            <w:tcMar>
-              <w:top w:w="100" w:type="dxa"/>
-              <w:left w:w="100" w:type="dxa"/>
-              <w:bottom w:w="100" w:type="dxa"/>
-              <w:right w:w="100" w:type="dxa"/>
-            </w:tcMar>
-          </w:tcPr>
-          <w:p>
-            <w:pPr>
-              <w:widowControl w:val="0"/>
-              <w:pBdr>
-                <w:top w:val="nil"/>
-                <w:left w:val="nil"/>
-                <w:bottom w:val="nil"/>
-                <w:right w:val="nil"/>
-                <w:between w:val="nil"/>
-              </w:pBdr>
-              <w:spacing w:line="240" w:lineRule="auto"/>
-            </w:pPr>
-            <w:proofErr w:type="spellStart"/>
-            <w:r>
-              <w:t>scheduleId</w:t>
+            <w:tcW w:w="1620" w:type="dxa"/>
+            <w:shd w:val="clear" w:color="auto" w:fill="auto"/>
+            <w:tcMar>
+              <w:top w:w="100" w:type="dxa"/>
+              <w:left w:w="100" w:type="dxa"/>
+              <w:bottom w:w="100" w:type="dxa"/>
+              <w:right w:w="100" w:type="dxa"/>
+            </w:tcMar>
+          </w:tcPr>
+          <w:p>
+            <w:pPr>
+              <w:widowControl w:val="0"/>
+              <w:pBdr>
+                <w:top w:val="nil"/>
+                <w:left w:val="nil"/>
+                <w:bottom w:val="nil"/>
+                <w:right w:val="nil"/>
+                <w:between w:val="nil"/>
+              </w:pBdr>
+              <w:spacing w:line="240" w:lineRule="auto"/>
+            </w:pPr>
+            <w:proofErr w:type="spellStart"/>
+            <w:r>
+              <w:t>scheduledType</w:t>
             </w:r>
             <w:proofErr w:type="spellEnd"/>
             <w:r>
@@ -2098,6 +2519,22 @@
             </w:r>
             <w:proofErr w:type="spellStart"/>
             <w:r>
+              <w:t>centerId</w:t>
+            </w:r>
+            <w:proofErr w:type="spellEnd"/>
+            <w:r>
+              <w:t>(</w:t>
+            </w:r>
+            <w:proofErr w:type="spellStart"/>
+            <w:r>
+              <w:t>fk</w:t>
+            </w:r>
+            <w:proofErr w:type="spellEnd"/>
+            <w:r>
+              <w:t xml:space="preserve">), </w:t>
+            </w:r>
+            <w:proofErr w:type="spellStart"/>
+            <w:r>
               <w:t>maintenanceId</w:t>
             </w:r>
             <w:proofErr w:type="spellEnd"/>
@@ -2116,91 +2553,199 @@
         </w:tc>
         <w:tc>
           <w:tcPr>
-            <w:tcW w:w="3120" w:type="dxa"/>
-            <w:shd w:val="clear" w:color="auto" w:fill="auto"/>
-            <w:tcMar>
-              <w:top w:w="100" w:type="dxa"/>
-              <w:left w:w="100" w:type="dxa"/>
-              <w:bottom w:w="100" w:type="dxa"/>
-              <w:right w:w="100" w:type="dxa"/>
-            </w:tcMar>
-          </w:tcPr>
-          <w:p>
-            <w:pPr>
-              <w:widowControl w:val="0"/>
-              <w:pBdr>
-                <w:top w:val="nil"/>
-                <w:left w:val="nil"/>
-                <w:bottom w:val="nil"/>
-                <w:right w:val="nil"/>
-                <w:between w:val="nil"/>
-              </w:pBdr>
-              <w:spacing w:line="240" w:lineRule="auto"/>
-            </w:pPr>
+            <w:tcW w:w="2340" w:type="dxa"/>
+            <w:shd w:val="clear" w:color="auto" w:fill="auto"/>
+            <w:tcMar>
+              <w:top w:w="100" w:type="dxa"/>
+              <w:left w:w="100" w:type="dxa"/>
+              <w:bottom w:w="100" w:type="dxa"/>
+              <w:right w:w="100" w:type="dxa"/>
+            </w:tcMar>
+          </w:tcPr>
+          <w:p>
+            <w:pPr>
+              <w:widowControl w:val="0"/>
+              <w:pBdr>
+                <w:top w:val="nil"/>
+                <w:left w:val="nil"/>
+                <w:bottom w:val="nil"/>
+                <w:right w:val="nil"/>
+                <w:between w:val="nil"/>
+              </w:pBdr>
+              <w:spacing w:line="240" w:lineRule="auto"/>
+            </w:pPr>
+          </w:p>
+        </w:tc>
+        <w:tc>
+          <w:tcPr>
+            <w:tcW w:w="4682" w:type="dxa"/>
+          </w:tcPr>
+          <w:p>
+            <w:pPr>
+              <w:widowControl w:val="0"/>
+              <w:pBdr>
+                <w:top w:val="nil"/>
+                <w:left w:val="nil"/>
+                <w:bottom w:val="nil"/>
+                <w:right w:val="nil"/>
+                <w:between w:val="nil"/>
+              </w:pBdr>
+              <w:spacing w:line="240" w:lineRule="auto"/>
+            </w:pPr>
+            <w:r>
+              <w:rPr>
+                <w:color w:val="000000"/>
+                <w:highlight w:val="white"/>
+              </w:rPr>
+              <w:t>Each schedule has a specific</w:t>
+            </w:r>
+            <w:r>
+              <w:rPr>
+                <w:color w:val="000000"/>
+              </w:rPr>
+              <w:t xml:space="preserve"> </w:t>
+            </w:r>
+            <w:r>
+              <w:rPr>
+                <w:color w:val="000000"/>
+                <w:highlight w:val="white"/>
+              </w:rPr>
+              <w:t>subset of services that are covered and there is a downward inclusion relationship so that Schedule</w:t>
+            </w:r>
+            <w:r>
+              <w:rPr>
+                <w:color w:val="000000"/>
+              </w:rPr>
+              <w:t xml:space="preserve"> </w:t>
+            </w:r>
+            <w:r>
+              <w:rPr>
+                <w:color w:val="000000"/>
+                <w:highlight w:val="white"/>
+              </w:rPr>
+              <w:t>B contains all the services in A and some extra ones and likewise Schedule C contains everything in</w:t>
+            </w:r>
+            <w:r>
+              <w:rPr>
+                <w:color w:val="000000"/>
+              </w:rPr>
+              <w:t xml:space="preserve"> </w:t>
+            </w:r>
+            <w:r>
+              <w:rPr>
+                <w:color w:val="000000"/>
+                <w:highlight w:val="white"/>
+              </w:rPr>
+              <w:t>B and some additional ones.</w:t>
+            </w:r>
+            <w:r>
+              <w:rPr>
+                <w:color w:val="000000"/>
+              </w:rPr>
+              <w:t xml:space="preserve"> </w:t>
+            </w:r>
+            <w:r>
+              <w:rPr>
+                <w:color w:val="000000"/>
+                <w:highlight w:val="white"/>
+              </w:rPr>
+              <w:t>As with the individual services, the pricing estimate is dependent on the</w:t>
+            </w:r>
+            <w:r>
+              <w:rPr>
+                <w:color w:val="000000"/>
+              </w:rPr>
+              <w:t xml:space="preserve"> </w:t>
+            </w:r>
+            <w:r>
+              <w:rPr>
+                <w:color w:val="000000"/>
+                <w:highlight w:val="white"/>
+              </w:rPr>
+              <w:t>type of car</w:t>
+            </w:r>
           </w:p>
         </w:tc>
       </w:tr>
       <w:tr>
         <w:tc>
           <w:tcPr>
-            <w:tcW w:w="3120" w:type="dxa"/>
-            <w:shd w:val="clear" w:color="auto" w:fill="auto"/>
-            <w:tcMar>
-              <w:top w:w="100" w:type="dxa"/>
-              <w:left w:w="100" w:type="dxa"/>
-              <w:bottom w:w="100" w:type="dxa"/>
-              <w:right w:w="100" w:type="dxa"/>
-            </w:tcMar>
-          </w:tcPr>
-          <w:p>
-            <w:pPr>
-              <w:widowControl w:val="0"/>
-              <w:pBdr>
-                <w:top w:val="nil"/>
-                <w:left w:val="nil"/>
-                <w:bottom w:val="nil"/>
-                <w:right w:val="nil"/>
-                <w:between w:val="nil"/>
-              </w:pBdr>
-              <w:spacing w:line="240" w:lineRule="auto"/>
-            </w:pPr>
-          </w:p>
-        </w:tc>
-        <w:tc>
-          <w:tcPr>
-            <w:tcW w:w="3120" w:type="dxa"/>
-            <w:shd w:val="clear" w:color="auto" w:fill="auto"/>
-            <w:tcMar>
-              <w:top w:w="100" w:type="dxa"/>
-              <w:left w:w="100" w:type="dxa"/>
-              <w:bottom w:w="100" w:type="dxa"/>
-              <w:right w:w="100" w:type="dxa"/>
-            </w:tcMar>
-          </w:tcPr>
-          <w:p>
-            <w:pPr>
-              <w:widowControl w:val="0"/>
-              <w:pBdr>
-                <w:top w:val="nil"/>
-                <w:left w:val="nil"/>
-                <w:bottom w:val="nil"/>
-                <w:right w:val="nil"/>
-                <w:between w:val="nil"/>
-              </w:pBdr>
-              <w:spacing w:line="240" w:lineRule="auto"/>
-            </w:pPr>
-          </w:p>
-        </w:tc>
-        <w:tc>
-          <w:tcPr>
-            <w:tcW w:w="3120" w:type="dxa"/>
-            <w:shd w:val="clear" w:color="auto" w:fill="auto"/>
-            <w:tcMar>
-              <w:top w:w="100" w:type="dxa"/>
-              <w:left w:w="100" w:type="dxa"/>
-              <w:bottom w:w="100" w:type="dxa"/>
-              <w:right w:w="100" w:type="dxa"/>
-            </w:tcMar>
+            <w:tcW w:w="1970" w:type="dxa"/>
+            <w:shd w:val="clear" w:color="auto" w:fill="auto"/>
+            <w:tcMar>
+              <w:top w:w="100" w:type="dxa"/>
+              <w:left w:w="100" w:type="dxa"/>
+              <w:bottom w:w="100" w:type="dxa"/>
+              <w:right w:w="100" w:type="dxa"/>
+            </w:tcMar>
+          </w:tcPr>
+          <w:p>
+            <w:pPr>
+              <w:widowControl w:val="0"/>
+              <w:pBdr>
+                <w:top w:val="nil"/>
+                <w:left w:val="nil"/>
+                <w:bottom w:val="nil"/>
+                <w:right w:val="nil"/>
+                <w:between w:val="nil"/>
+              </w:pBdr>
+              <w:spacing w:line="240" w:lineRule="auto"/>
+            </w:pPr>
+          </w:p>
+        </w:tc>
+        <w:tc>
+          <w:tcPr>
+            <w:tcW w:w="1620" w:type="dxa"/>
+            <w:shd w:val="clear" w:color="auto" w:fill="auto"/>
+            <w:tcMar>
+              <w:top w:w="100" w:type="dxa"/>
+              <w:left w:w="100" w:type="dxa"/>
+              <w:bottom w:w="100" w:type="dxa"/>
+              <w:right w:w="100" w:type="dxa"/>
+            </w:tcMar>
+          </w:tcPr>
+          <w:p>
+            <w:pPr>
+              <w:widowControl w:val="0"/>
+              <w:pBdr>
+                <w:top w:val="nil"/>
+                <w:left w:val="nil"/>
+                <w:bottom w:val="nil"/>
+                <w:right w:val="nil"/>
+                <w:between w:val="nil"/>
+              </w:pBdr>
+              <w:spacing w:line="240" w:lineRule="auto"/>
+            </w:pPr>
+          </w:p>
+        </w:tc>
+        <w:tc>
+          <w:tcPr>
+            <w:tcW w:w="2340" w:type="dxa"/>
+            <w:shd w:val="clear" w:color="auto" w:fill="auto"/>
+            <w:tcMar>
+              <w:top w:w="100" w:type="dxa"/>
+              <w:left w:w="100" w:type="dxa"/>
+              <w:bottom w:w="100" w:type="dxa"/>
+              <w:right w:w="100" w:type="dxa"/>
+            </w:tcMar>
+          </w:tcPr>
+          <w:p>
+            <w:pPr>
+              <w:widowControl w:val="0"/>
+              <w:pBdr>
+                <w:top w:val="nil"/>
+                <w:left w:val="nil"/>
+                <w:bottom w:val="nil"/>
+                <w:right w:val="nil"/>
+                <w:between w:val="nil"/>
+              </w:pBdr>
+              <w:spacing w:line="240" w:lineRule="auto"/>
+            </w:pPr>
+          </w:p>
+        </w:tc>
+        <w:tc>
+          <w:tcPr>
+            <w:tcW w:w="4682" w:type="dxa"/>
           </w:tcPr>
           <w:p>
             <w:pPr>
@@ -2220,7 +2765,7 @@
       <w:tr>
         <w:tc>
           <w:tcPr>
-            <w:tcW w:w="3120" w:type="dxa"/>
+            <w:tcW w:w="1970" w:type="dxa"/>
             <w:shd w:val="clear" w:color="auto" w:fill="auto"/>
             <w:tcMar>
               <w:top w:w="100" w:type="dxa"/>
@@ -2250,7 +2795,7 @@
         </w:tc>
         <w:tc>
           <w:tcPr>
-            <w:tcW w:w="3120" w:type="dxa"/>
+            <w:tcW w:w="1620" w:type="dxa"/>
             <w:shd w:val="clear" w:color="auto" w:fill="auto"/>
             <w:tcMar>
               <w:top w:w="100" w:type="dxa"/>
@@ -2276,99 +2821,162 @@
               <w:t xml:space="preserve">(pk), </w:t>
             </w:r>
             <w:proofErr w:type="spellStart"/>
+            <w:r>
+              <w:t>vehicleId</w:t>
+            </w:r>
+            <w:proofErr w:type="spellEnd"/>
+            <w:r>
+              <w:t>(</w:t>
+            </w:r>
+            <w:proofErr w:type="spellStart"/>
+            <w:r>
+              <w:t>fk</w:t>
+            </w:r>
+            <w:proofErr w:type="spellEnd"/>
+            <w:r>
+              <w:t xml:space="preserve">), </w:t>
+            </w:r>
+            <w:proofErr w:type="spellStart"/>
+            <w:r>
+              <w:t>mechanicId</w:t>
+            </w:r>
+            <w:proofErr w:type="spellEnd"/>
+            <w:r>
+              <w:t>(</w:t>
+            </w:r>
+            <w:proofErr w:type="spellStart"/>
+            <w:r>
+              <w:t>fk</w:t>
+            </w:r>
+            <w:proofErr w:type="spellEnd"/>
+            <w:r>
+              <w:t>,),</w:t>
+            </w:r>
+          </w:p>
+          <w:p>
+            <w:pPr>
+              <w:widowControl w:val="0"/>
+              <w:spacing w:line="240" w:lineRule="auto"/>
+            </w:pPr>
+            <w:proofErr w:type="spellStart"/>
+            <w:r>
+              <w:t>totalPrice</w:t>
+            </w:r>
+            <w:proofErr w:type="spellEnd"/>
+            <w:r>
+              <w:t xml:space="preserve">, </w:t>
+            </w:r>
+            <w:proofErr w:type="spellStart"/>
+            <w:r>
+              <w:t>totalPaid</w:t>
+            </w:r>
+            <w:proofErr w:type="spellEnd"/>
+          </w:p>
+          <w:p>
+            <w:pPr>
+              <w:widowControl w:val="0"/>
+              <w:pBdr>
+                <w:top w:val="nil"/>
+                <w:left w:val="nil"/>
+                <w:bottom w:val="nil"/>
+                <w:right w:val="nil"/>
+                <w:between w:val="nil"/>
+              </w:pBdr>
+              <w:spacing w:line="240" w:lineRule="auto"/>
+            </w:pPr>
+          </w:p>
+        </w:tc>
+        <w:tc>
+          <w:tcPr>
+            <w:tcW w:w="2340" w:type="dxa"/>
+            <w:shd w:val="clear" w:color="auto" w:fill="auto"/>
+            <w:tcMar>
+              <w:top w:w="100" w:type="dxa"/>
+              <w:left w:w="100" w:type="dxa"/>
+              <w:bottom w:w="100" w:type="dxa"/>
+              <w:right w:w="100" w:type="dxa"/>
+            </w:tcMar>
+          </w:tcPr>
+          <w:p>
+            <w:pPr>
+              <w:widowControl w:val="0"/>
+              <w:pBdr>
+                <w:top w:val="nil"/>
+                <w:left w:val="nil"/>
+                <w:bottom w:val="nil"/>
+                <w:right w:val="nil"/>
+                <w:between w:val="nil"/>
+              </w:pBdr>
+              <w:spacing w:line="240" w:lineRule="auto"/>
+            </w:pPr>
+            <w:r>
+              <w:rPr>
+                <w:color w:val="000000"/>
+              </w:rPr>
+              <w:t xml:space="preserve">there are always at least </w:t>
+            </w:r>
+            <w:r>
+              <w:rPr>
+                <w:color w:val="980000"/>
+              </w:rPr>
+              <w:t xml:space="preserve">3 </w:t>
+            </w:r>
+            <w:r>
+              <w:rPr>
+                <w:color w:val="000000"/>
+              </w:rPr>
+              <w:t xml:space="preserve">mechanics </w:t>
+            </w:r>
             <w:proofErr w:type="gramStart"/>
             <w:r>
-              <w:t>vehicleId</w:t>
-            </w:r>
-            <w:proofErr w:type="spellEnd"/>
-            <w:r>
-              <w:t>(</w:t>
-            </w:r>
-            <w:proofErr w:type="spellStart"/>
+              <w:rPr>
+                <w:color w:val="000000"/>
+              </w:rPr>
+              <w:t>present</w:t>
+            </w:r>
             <w:proofErr w:type="gramEnd"/>
             <w:r>
-              <w:t>fk</w:t>
-            </w:r>
-            <w:proofErr w:type="spellEnd"/>
-            <w:r>
-              <w:t xml:space="preserve">, not null), </w:t>
-            </w:r>
-            <w:proofErr w:type="spellStart"/>
-            <w:r>
-              <w:t>mechanicId</w:t>
-            </w:r>
-            <w:proofErr w:type="spellEnd"/>
-            <w:r>
-              <w:t>(</w:t>
-            </w:r>
-            <w:proofErr w:type="spellStart"/>
-            <w:r>
-              <w:t>fk</w:t>
-            </w:r>
-            <w:proofErr w:type="spellEnd"/>
-            <w:r>
-              <w:t>, not null),</w:t>
-            </w:r>
-          </w:p>
-          <w:p>
-            <w:pPr>
-              <w:widowControl w:val="0"/>
-              <w:spacing w:line="240" w:lineRule="auto"/>
-            </w:pPr>
-            <w:proofErr w:type="spellStart"/>
-            <w:r>
-              <w:t>totalPrice</w:t>
-            </w:r>
-            <w:proofErr w:type="spellEnd"/>
-            <w:r>
-              <w:t xml:space="preserve">, </w:t>
-            </w:r>
-            <w:proofErr w:type="spellStart"/>
-            <w:r>
-              <w:t>totalPaid</w:t>
-            </w:r>
-            <w:proofErr w:type="spellEnd"/>
-          </w:p>
-          <w:p>
-            <w:pPr>
-              <w:widowControl w:val="0"/>
-              <w:pBdr>
-                <w:top w:val="nil"/>
-                <w:left w:val="nil"/>
-                <w:bottom w:val="nil"/>
-                <w:right w:val="nil"/>
-                <w:between w:val="nil"/>
-              </w:pBdr>
-              <w:spacing w:line="240" w:lineRule="auto"/>
-            </w:pPr>
-          </w:p>
-        </w:tc>
-        <w:tc>
-          <w:tcPr>
-            <w:tcW w:w="3120" w:type="dxa"/>
-            <w:shd w:val="clear" w:color="auto" w:fill="auto"/>
-            <w:tcMar>
-              <w:top w:w="100" w:type="dxa"/>
-              <w:left w:w="100" w:type="dxa"/>
-              <w:bottom w:w="100" w:type="dxa"/>
-              <w:right w:w="100" w:type="dxa"/>
-            </w:tcMar>
-          </w:tcPr>
-          <w:p>
-            <w:pPr>
-              <w:widowControl w:val="0"/>
-              <w:pBdr>
-                <w:top w:val="nil"/>
-                <w:left w:val="nil"/>
-                <w:bottom w:val="nil"/>
-                <w:right w:val="nil"/>
-                <w:between w:val="nil"/>
-              </w:pBdr>
-              <w:spacing w:line="240" w:lineRule="auto"/>
-            </w:pPr>
-            <w:r>
-              <w:lastRenderedPageBreak/>
-              <w:t>Mechanics,</w:t>
+              <w:rPr>
+                <w:color w:val="000000"/>
+              </w:rPr>
+              <w:t xml:space="preserve"> at any given time.</w:t>
+            </w:r>
+          </w:p>
+        </w:tc>
+        <w:tc>
+          <w:tcPr>
+            <w:tcW w:w="4682" w:type="dxa"/>
+          </w:tcPr>
+          <w:p>
+            <w:pPr>
+              <w:widowControl w:val="0"/>
+              <w:pBdr>
+                <w:top w:val="nil"/>
+                <w:left w:val="nil"/>
+                <w:bottom w:val="nil"/>
+                <w:right w:val="nil"/>
+                <w:between w:val="nil"/>
+              </w:pBdr>
+              <w:spacing w:line="240" w:lineRule="auto"/>
+            </w:pPr>
+            <w:r>
+              <w:t>. For each customer service event, the services rendered, by which mechanics and total amount charged and total amount paid are recorded.</w:t>
+            </w:r>
+          </w:p>
+          <w:p>
+            <w:pPr>
+              <w:widowControl w:val="0"/>
+              <w:pBdr>
+                <w:top w:val="nil"/>
+                <w:left w:val="nil"/>
+                <w:bottom w:val="nil"/>
+                <w:right w:val="nil"/>
+                <w:between w:val="nil"/>
+              </w:pBdr>
+              <w:spacing w:line="240" w:lineRule="auto"/>
+            </w:pPr>
+            <w:r>
+              <w:t>Each service event (all services scheduled by a customer in a single visit to the interface) is handled by a single mechanic.</w:t>
             </w:r>
           </w:p>
         </w:tc>
@@ -2376,7 +2984,7 @@
       <w:tr>
         <w:tc>
           <w:tcPr>
-            <w:tcW w:w="3120" w:type="dxa"/>
+            <w:tcW w:w="1970" w:type="dxa"/>
             <w:shd w:val="clear" w:color="auto" w:fill="auto"/>
             <w:tcMar>
               <w:top w:w="100" w:type="dxa"/>
@@ -2415,7 +3023,7 @@
         </w:tc>
         <w:tc>
           <w:tcPr>
-            <w:tcW w:w="3120" w:type="dxa"/>
+            <w:tcW w:w="1620" w:type="dxa"/>
             <w:shd w:val="clear" w:color="auto" w:fill="auto"/>
             <w:tcMar>
               <w:top w:w="100" w:type="dxa"/>
@@ -2461,21 +3069,87 @@
             <w:proofErr w:type="spellEnd"/>
             <w:proofErr w:type="gramEnd"/>
             <w:r>
-              <w:t xml:space="preserve">), price. </w:t>
-            </w:r>
-          </w:p>
-        </w:tc>
-        <w:tc>
-          <w:tcPr>
-            <w:tcW w:w="3120" w:type="dxa"/>
-            <w:shd w:val="clear" w:color="auto" w:fill="auto"/>
-            <w:tcMar>
-              <w:top w:w="100" w:type="dxa"/>
-              <w:left w:w="100" w:type="dxa"/>
-              <w:bottom w:w="100" w:type="dxa"/>
-              <w:right w:w="100" w:type="dxa"/>
-            </w:tcMar>
-          </w:tcPr>
+              <w:t xml:space="preserve">), </w:t>
+            </w:r>
+            <w:proofErr w:type="spellStart"/>
+            <w:r>
+              <w:t>centerId</w:t>
+            </w:r>
+            <w:proofErr w:type="spellEnd"/>
+            <w:r>
+              <w:t>(</w:t>
+            </w:r>
+            <w:proofErr w:type="spellStart"/>
+            <w:r>
+              <w:t>fk</w:t>
+            </w:r>
+            <w:proofErr w:type="spellEnd"/>
+            <w:r>
+              <w:t xml:space="preserve">), </w:t>
+            </w:r>
+            <w:proofErr w:type="spellStart"/>
+            <w:r>
+              <w:t>vehicleManfId</w:t>
+            </w:r>
+            <w:proofErr w:type="spellEnd"/>
+            <w:r>
+              <w:t>(</w:t>
+            </w:r>
+            <w:proofErr w:type="spellStart"/>
+            <w:r>
+              <w:t>fk</w:t>
+            </w:r>
+            <w:proofErr w:type="spellEnd"/>
+            <w:r>
+              <w:t>)</w:t>
+            </w:r>
+          </w:p>
+        </w:tc>
+        <w:tc>
+          <w:tcPr>
+            <w:tcW w:w="2340" w:type="dxa"/>
+            <w:shd w:val="clear" w:color="auto" w:fill="auto"/>
+            <w:tcMar>
+              <w:top w:w="100" w:type="dxa"/>
+              <w:left w:w="100" w:type="dxa"/>
+              <w:bottom w:w="100" w:type="dxa"/>
+              <w:right w:w="100" w:type="dxa"/>
+            </w:tcMar>
+          </w:tcPr>
+          <w:p>
+            <w:pPr>
+              <w:widowControl w:val="0"/>
+              <w:pBdr>
+                <w:top w:val="nil"/>
+                <w:left w:val="nil"/>
+                <w:bottom w:val="nil"/>
+                <w:right w:val="nil"/>
+                <w:between w:val="nil"/>
+              </w:pBdr>
+              <w:spacing w:line="240" w:lineRule="auto"/>
+            </w:pPr>
+          </w:p>
+        </w:tc>
+        <w:tc>
+          <w:tcPr>
+            <w:tcW w:w="4682" w:type="dxa"/>
+          </w:tcPr>
+          <w:p>
+            <w:pPr>
+              <w:widowControl w:val="0"/>
+              <w:pBdr>
+                <w:top w:val="nil"/>
+                <w:left w:val="nil"/>
+                <w:bottom w:val="nil"/>
+                <w:right w:val="nil"/>
+                <w:between w:val="nil"/>
+              </w:pBdr>
+              <w:spacing w:line="240" w:lineRule="auto"/>
+            </w:pPr>
+            <w:r>
+              <w:t>For each service event/visit, a customer selects what services they desire (it can be a combination of repair services and maintenance services).</w:t>
+            </w:r>
+          </w:p>
           <w:p>
             <w:pPr>
               <w:widowControl w:val="0"/>
@@ -2494,57 +3168,75 @@
       <w:tr>
         <w:tc>
           <w:tcPr>
-            <w:tcW w:w="3120" w:type="dxa"/>
-            <w:shd w:val="clear" w:color="auto" w:fill="auto"/>
-            <w:tcMar>
-              <w:top w:w="100" w:type="dxa"/>
-              <w:left w:w="100" w:type="dxa"/>
-              <w:bottom w:w="100" w:type="dxa"/>
-              <w:right w:w="100" w:type="dxa"/>
-            </w:tcMar>
-          </w:tcPr>
-          <w:p>
-            <w:pPr>
-              <w:widowControl w:val="0"/>
-              <w:pBdr>
-                <w:top w:val="nil"/>
-                <w:left w:val="nil"/>
-                <w:bottom w:val="nil"/>
-                <w:right w:val="nil"/>
-                <w:between w:val="nil"/>
-              </w:pBdr>
-              <w:spacing w:line="240" w:lineRule="auto"/>
-            </w:pPr>
-          </w:p>
-        </w:tc>
-        <w:tc>
-          <w:tcPr>
-            <w:tcW w:w="3120" w:type="dxa"/>
-            <w:shd w:val="clear" w:color="auto" w:fill="auto"/>
-            <w:tcMar>
-              <w:top w:w="100" w:type="dxa"/>
-              <w:left w:w="100" w:type="dxa"/>
-              <w:bottom w:w="100" w:type="dxa"/>
-              <w:right w:w="100" w:type="dxa"/>
-            </w:tcMar>
-          </w:tcPr>
-          <w:p>
-            <w:pPr>
-              <w:widowControl w:val="0"/>
-              <w:spacing w:line="240" w:lineRule="auto"/>
-            </w:pPr>
-          </w:p>
-        </w:tc>
-        <w:tc>
-          <w:tcPr>
-            <w:tcW w:w="3120" w:type="dxa"/>
-            <w:shd w:val="clear" w:color="auto" w:fill="auto"/>
-            <w:tcMar>
-              <w:top w:w="100" w:type="dxa"/>
-              <w:left w:w="100" w:type="dxa"/>
-              <w:bottom w:w="100" w:type="dxa"/>
-              <w:right w:w="100" w:type="dxa"/>
-            </w:tcMar>
+            <w:tcW w:w="1970" w:type="dxa"/>
+            <w:shd w:val="clear" w:color="auto" w:fill="auto"/>
+            <w:tcMar>
+              <w:top w:w="100" w:type="dxa"/>
+              <w:left w:w="100" w:type="dxa"/>
+              <w:bottom w:w="100" w:type="dxa"/>
+              <w:right w:w="100" w:type="dxa"/>
+            </w:tcMar>
+          </w:tcPr>
+          <w:p>
+            <w:pPr>
+              <w:widowControl w:val="0"/>
+              <w:pBdr>
+                <w:top w:val="nil"/>
+                <w:left w:val="nil"/>
+                <w:bottom w:val="nil"/>
+                <w:right w:val="nil"/>
+                <w:between w:val="nil"/>
+              </w:pBdr>
+              <w:spacing w:line="240" w:lineRule="auto"/>
+            </w:pPr>
+          </w:p>
+        </w:tc>
+        <w:tc>
+          <w:tcPr>
+            <w:tcW w:w="1620" w:type="dxa"/>
+            <w:shd w:val="clear" w:color="auto" w:fill="auto"/>
+            <w:tcMar>
+              <w:top w:w="100" w:type="dxa"/>
+              <w:left w:w="100" w:type="dxa"/>
+              <w:bottom w:w="100" w:type="dxa"/>
+              <w:right w:w="100" w:type="dxa"/>
+            </w:tcMar>
+          </w:tcPr>
+          <w:p>
+            <w:pPr>
+              <w:widowControl w:val="0"/>
+              <w:spacing w:line="240" w:lineRule="auto"/>
+            </w:pPr>
+          </w:p>
+        </w:tc>
+        <w:tc>
+          <w:tcPr>
+            <w:tcW w:w="2340" w:type="dxa"/>
+            <w:shd w:val="clear" w:color="auto" w:fill="auto"/>
+            <w:tcMar>
+              <w:top w:w="100" w:type="dxa"/>
+              <w:left w:w="100" w:type="dxa"/>
+              <w:bottom w:w="100" w:type="dxa"/>
+              <w:right w:w="100" w:type="dxa"/>
+            </w:tcMar>
+          </w:tcPr>
+          <w:p>
+            <w:pPr>
+              <w:widowControl w:val="0"/>
+              <w:pBdr>
+                <w:top w:val="nil"/>
+                <w:left w:val="nil"/>
+                <w:bottom w:val="nil"/>
+                <w:right w:val="nil"/>
+                <w:between w:val="nil"/>
+              </w:pBdr>
+              <w:spacing w:line="240" w:lineRule="auto"/>
+            </w:pPr>
+          </w:p>
+        </w:tc>
+        <w:tc>
+          <w:tcPr>
+            <w:tcW w:w="4682" w:type="dxa"/>
           </w:tcPr>
           <w:p>
             <w:pPr>
@@ -2564,57 +3256,75 @@
       <w:tr>
         <w:tc>
           <w:tcPr>
-            <w:tcW w:w="3120" w:type="dxa"/>
-            <w:shd w:val="clear" w:color="auto" w:fill="auto"/>
-            <w:tcMar>
-              <w:top w:w="100" w:type="dxa"/>
-              <w:left w:w="100" w:type="dxa"/>
-              <w:bottom w:w="100" w:type="dxa"/>
-              <w:right w:w="100" w:type="dxa"/>
-            </w:tcMar>
-          </w:tcPr>
-          <w:p>
-            <w:pPr>
-              <w:widowControl w:val="0"/>
-              <w:pBdr>
-                <w:top w:val="nil"/>
-                <w:left w:val="nil"/>
-                <w:bottom w:val="nil"/>
-                <w:right w:val="nil"/>
-                <w:between w:val="nil"/>
-              </w:pBdr>
-              <w:spacing w:line="240" w:lineRule="auto"/>
-            </w:pPr>
-          </w:p>
-        </w:tc>
-        <w:tc>
-          <w:tcPr>
-            <w:tcW w:w="3120" w:type="dxa"/>
-            <w:shd w:val="clear" w:color="auto" w:fill="auto"/>
-            <w:tcMar>
-              <w:top w:w="100" w:type="dxa"/>
-              <w:left w:w="100" w:type="dxa"/>
-              <w:bottom w:w="100" w:type="dxa"/>
-              <w:right w:w="100" w:type="dxa"/>
-            </w:tcMar>
-          </w:tcPr>
-          <w:p>
-            <w:pPr>
-              <w:widowControl w:val="0"/>
-              <w:spacing w:line="240" w:lineRule="auto"/>
-            </w:pPr>
-          </w:p>
-        </w:tc>
-        <w:tc>
-          <w:tcPr>
-            <w:tcW w:w="3120" w:type="dxa"/>
-            <w:shd w:val="clear" w:color="auto" w:fill="auto"/>
-            <w:tcMar>
-              <w:top w:w="100" w:type="dxa"/>
-              <w:left w:w="100" w:type="dxa"/>
-              <w:bottom w:w="100" w:type="dxa"/>
-              <w:right w:w="100" w:type="dxa"/>
-            </w:tcMar>
+            <w:tcW w:w="1970" w:type="dxa"/>
+            <w:shd w:val="clear" w:color="auto" w:fill="auto"/>
+            <w:tcMar>
+              <w:top w:w="100" w:type="dxa"/>
+              <w:left w:w="100" w:type="dxa"/>
+              <w:bottom w:w="100" w:type="dxa"/>
+              <w:right w:w="100" w:type="dxa"/>
+            </w:tcMar>
+          </w:tcPr>
+          <w:p>
+            <w:pPr>
+              <w:widowControl w:val="0"/>
+              <w:pBdr>
+                <w:top w:val="nil"/>
+                <w:left w:val="nil"/>
+                <w:bottom w:val="nil"/>
+                <w:right w:val="nil"/>
+                <w:between w:val="nil"/>
+              </w:pBdr>
+              <w:spacing w:line="240" w:lineRule="auto"/>
+            </w:pPr>
+          </w:p>
+        </w:tc>
+        <w:tc>
+          <w:tcPr>
+            <w:tcW w:w="1620" w:type="dxa"/>
+            <w:shd w:val="clear" w:color="auto" w:fill="auto"/>
+            <w:tcMar>
+              <w:top w:w="100" w:type="dxa"/>
+              <w:left w:w="100" w:type="dxa"/>
+              <w:bottom w:w="100" w:type="dxa"/>
+              <w:right w:w="100" w:type="dxa"/>
+            </w:tcMar>
+          </w:tcPr>
+          <w:p>
+            <w:pPr>
+              <w:widowControl w:val="0"/>
+              <w:spacing w:line="240" w:lineRule="auto"/>
+            </w:pPr>
+          </w:p>
+        </w:tc>
+        <w:tc>
+          <w:tcPr>
+            <w:tcW w:w="2340" w:type="dxa"/>
+            <w:shd w:val="clear" w:color="auto" w:fill="auto"/>
+            <w:tcMar>
+              <w:top w:w="100" w:type="dxa"/>
+              <w:left w:w="100" w:type="dxa"/>
+              <w:bottom w:w="100" w:type="dxa"/>
+              <w:right w:w="100" w:type="dxa"/>
+            </w:tcMar>
+          </w:tcPr>
+          <w:p>
+            <w:pPr>
+              <w:widowControl w:val="0"/>
+              <w:pBdr>
+                <w:top w:val="nil"/>
+                <w:left w:val="nil"/>
+                <w:bottom w:val="nil"/>
+                <w:right w:val="nil"/>
+                <w:between w:val="nil"/>
+              </w:pBdr>
+              <w:spacing w:line="240" w:lineRule="auto"/>
+            </w:pPr>
+          </w:p>
+        </w:tc>
+        <w:tc>
+          <w:tcPr>
+            <w:tcW w:w="4682" w:type="dxa"/>
           </w:tcPr>
           <w:p>
             <w:pPr>
@@ -2634,57 +3344,75 @@
       <w:tr>
         <w:tc>
           <w:tcPr>
-            <w:tcW w:w="3120" w:type="dxa"/>
-            <w:shd w:val="clear" w:color="auto" w:fill="auto"/>
-            <w:tcMar>
-              <w:top w:w="100" w:type="dxa"/>
-              <w:left w:w="100" w:type="dxa"/>
-              <w:bottom w:w="100" w:type="dxa"/>
-              <w:right w:w="100" w:type="dxa"/>
-            </w:tcMar>
-          </w:tcPr>
-          <w:p>
-            <w:pPr>
-              <w:widowControl w:val="0"/>
-              <w:pBdr>
-                <w:top w:val="nil"/>
-                <w:left w:val="nil"/>
-                <w:bottom w:val="nil"/>
-                <w:right w:val="nil"/>
-                <w:between w:val="nil"/>
-              </w:pBdr>
-              <w:spacing w:line="240" w:lineRule="auto"/>
-            </w:pPr>
-          </w:p>
-        </w:tc>
-        <w:tc>
-          <w:tcPr>
-            <w:tcW w:w="3120" w:type="dxa"/>
-            <w:shd w:val="clear" w:color="auto" w:fill="auto"/>
-            <w:tcMar>
-              <w:top w:w="100" w:type="dxa"/>
-              <w:left w:w="100" w:type="dxa"/>
-              <w:bottom w:w="100" w:type="dxa"/>
-              <w:right w:w="100" w:type="dxa"/>
-            </w:tcMar>
-          </w:tcPr>
-          <w:p>
-            <w:pPr>
-              <w:widowControl w:val="0"/>
-              <w:spacing w:line="240" w:lineRule="auto"/>
-            </w:pPr>
-          </w:p>
-        </w:tc>
-        <w:tc>
-          <w:tcPr>
-            <w:tcW w:w="3120" w:type="dxa"/>
-            <w:shd w:val="clear" w:color="auto" w:fill="auto"/>
-            <w:tcMar>
-              <w:top w:w="100" w:type="dxa"/>
-              <w:left w:w="100" w:type="dxa"/>
-              <w:bottom w:w="100" w:type="dxa"/>
-              <w:right w:w="100" w:type="dxa"/>
-            </w:tcMar>
+            <w:tcW w:w="1970" w:type="dxa"/>
+            <w:shd w:val="clear" w:color="auto" w:fill="auto"/>
+            <w:tcMar>
+              <w:top w:w="100" w:type="dxa"/>
+              <w:left w:w="100" w:type="dxa"/>
+              <w:bottom w:w="100" w:type="dxa"/>
+              <w:right w:w="100" w:type="dxa"/>
+            </w:tcMar>
+          </w:tcPr>
+          <w:p>
+            <w:pPr>
+              <w:widowControl w:val="0"/>
+              <w:pBdr>
+                <w:top w:val="nil"/>
+                <w:left w:val="nil"/>
+                <w:bottom w:val="nil"/>
+                <w:right w:val="nil"/>
+                <w:between w:val="nil"/>
+              </w:pBdr>
+              <w:spacing w:line="240" w:lineRule="auto"/>
+            </w:pPr>
+          </w:p>
+        </w:tc>
+        <w:tc>
+          <w:tcPr>
+            <w:tcW w:w="1620" w:type="dxa"/>
+            <w:shd w:val="clear" w:color="auto" w:fill="auto"/>
+            <w:tcMar>
+              <w:top w:w="100" w:type="dxa"/>
+              <w:left w:w="100" w:type="dxa"/>
+              <w:bottom w:w="100" w:type="dxa"/>
+              <w:right w:w="100" w:type="dxa"/>
+            </w:tcMar>
+          </w:tcPr>
+          <w:p>
+            <w:pPr>
+              <w:widowControl w:val="0"/>
+              <w:spacing w:line="240" w:lineRule="auto"/>
+            </w:pPr>
+          </w:p>
+        </w:tc>
+        <w:tc>
+          <w:tcPr>
+            <w:tcW w:w="2340" w:type="dxa"/>
+            <w:shd w:val="clear" w:color="auto" w:fill="auto"/>
+            <w:tcMar>
+              <w:top w:w="100" w:type="dxa"/>
+              <w:left w:w="100" w:type="dxa"/>
+              <w:bottom w:w="100" w:type="dxa"/>
+              <w:right w:w="100" w:type="dxa"/>
+            </w:tcMar>
+          </w:tcPr>
+          <w:p>
+            <w:pPr>
+              <w:widowControl w:val="0"/>
+              <w:pBdr>
+                <w:top w:val="nil"/>
+                <w:left w:val="nil"/>
+                <w:bottom w:val="nil"/>
+                <w:right w:val="nil"/>
+                <w:between w:val="nil"/>
+              </w:pBdr>
+              <w:spacing w:line="240" w:lineRule="auto"/>
+            </w:pPr>
+          </w:p>
+        </w:tc>
+        <w:tc>
+          <w:tcPr>
+            <w:tcW w:w="4682" w:type="dxa"/>
           </w:tcPr>
           <w:p>
             <w:pPr>
@@ -2704,7 +3432,7 @@
       <w:tr>
         <w:tc>
           <w:tcPr>
-            <w:tcW w:w="3120" w:type="dxa"/>
+            <w:tcW w:w="1970" w:type="dxa"/>
             <w:shd w:val="clear" w:color="auto" w:fill="auto"/>
             <w:tcMar>
               <w:top w:w="100" w:type="dxa"/>
@@ -2725,7 +3453,7 @@
         </w:tc>
         <w:tc>
           <w:tcPr>
-            <w:tcW w:w="3120" w:type="dxa"/>
+            <w:tcW w:w="1620" w:type="dxa"/>
             <w:shd w:val="clear" w:color="auto" w:fill="auto"/>
             <w:tcMar>
               <w:top w:w="100" w:type="dxa"/>
@@ -2784,38 +3512,64 @@
             <w:r>
               <w:t>, address</w:t>
             </w:r>
-          </w:p>
-        </w:tc>
-        <w:tc>
-          <w:tcPr>
-            <w:tcW w:w="3120" w:type="dxa"/>
-            <w:shd w:val="clear" w:color="auto" w:fill="auto"/>
-            <w:tcMar>
-              <w:top w:w="100" w:type="dxa"/>
-              <w:left w:w="100" w:type="dxa"/>
-              <w:bottom w:w="100" w:type="dxa"/>
-              <w:right w:w="100" w:type="dxa"/>
-            </w:tcMar>
-          </w:tcPr>
-          <w:p>
-            <w:pPr>
-              <w:widowControl w:val="0"/>
-              <w:pBdr>
-                <w:top w:val="nil"/>
-                <w:left w:val="nil"/>
-                <w:bottom w:val="nil"/>
-                <w:right w:val="nil"/>
-                <w:between w:val="nil"/>
-              </w:pBdr>
-              <w:spacing w:line="240" w:lineRule="auto"/>
-            </w:pPr>
+            <w:r>
+              <w:t>, active, status</w:t>
+            </w:r>
+          </w:p>
+        </w:tc>
+        <w:tc>
+          <w:tcPr>
+            <w:tcW w:w="2340" w:type="dxa"/>
+            <w:shd w:val="clear" w:color="auto" w:fill="auto"/>
+            <w:tcMar>
+              <w:top w:w="100" w:type="dxa"/>
+              <w:left w:w="100" w:type="dxa"/>
+              <w:bottom w:w="100" w:type="dxa"/>
+              <w:right w:w="100" w:type="dxa"/>
+            </w:tcMar>
+          </w:tcPr>
+          <w:p>
+            <w:pPr>
+              <w:widowControl w:val="0"/>
+              <w:pBdr>
+                <w:top w:val="nil"/>
+                <w:left w:val="nil"/>
+                <w:bottom w:val="nil"/>
+                <w:right w:val="nil"/>
+                <w:between w:val="nil"/>
+              </w:pBdr>
+              <w:spacing w:before="189" w:line="259" w:lineRule="auto"/>
+              <w:ind w:left="100" w:right="135"/>
+              <w:jc w:val="both"/>
+            </w:pPr>
+          </w:p>
+        </w:tc>
+        <w:tc>
+          <w:tcPr>
+            <w:tcW w:w="4682" w:type="dxa"/>
+          </w:tcPr>
+          <w:p>
+            <w:pPr>
+              <w:widowControl w:val="0"/>
+              <w:pBdr>
+                <w:top w:val="nil"/>
+                <w:left w:val="nil"/>
+                <w:bottom w:val="nil"/>
+                <w:right w:val="nil"/>
+                <w:between w:val="nil"/>
+              </w:pBdr>
+              <w:spacing w:line="240" w:lineRule="auto"/>
+            </w:pPr>
+            <w:r>
+              <w:t>Every customer is associated with one specific service store.</w:t>
+            </w:r>
           </w:p>
         </w:tc>
       </w:tr>
       <w:tr>
         <w:tc>
           <w:tcPr>
-            <w:tcW w:w="3120" w:type="dxa"/>
+            <w:tcW w:w="1970" w:type="dxa"/>
             <w:shd w:val="clear" w:color="auto" w:fill="auto"/>
             <w:tcMar>
               <w:top w:w="100" w:type="dxa"/>
@@ -2846,33 +3600,46 @@
         </w:tc>
         <w:tc>
           <w:tcPr>
-            <w:tcW w:w="3120" w:type="dxa"/>
-            <w:shd w:val="clear" w:color="auto" w:fill="auto"/>
-            <w:tcMar>
-              <w:top w:w="100" w:type="dxa"/>
-              <w:left w:w="100" w:type="dxa"/>
-              <w:bottom w:w="100" w:type="dxa"/>
-              <w:right w:w="100" w:type="dxa"/>
-            </w:tcMar>
-          </w:tcPr>
-          <w:p>
-            <w:pPr>
-              <w:widowControl w:val="0"/>
-              <w:spacing w:line="240" w:lineRule="auto"/>
-            </w:pPr>
-            <w:proofErr w:type="spellStart"/>
+            <w:tcW w:w="1620" w:type="dxa"/>
+            <w:shd w:val="clear" w:color="auto" w:fill="auto"/>
+            <w:tcMar>
+              <w:top w:w="100" w:type="dxa"/>
+              <w:left w:w="100" w:type="dxa"/>
+              <w:bottom w:w="100" w:type="dxa"/>
+              <w:right w:w="100" w:type="dxa"/>
+            </w:tcMar>
+          </w:tcPr>
+          <w:p>
+            <w:pPr>
+              <w:widowControl w:val="0"/>
+              <w:spacing w:line="240" w:lineRule="auto"/>
+            </w:pPr>
             <w:proofErr w:type="gramStart"/>
             <w:r>
-              <w:t>vehicleId</w:t>
-            </w:r>
-            <w:proofErr w:type="spellEnd"/>
+              <w:t>v</w:t>
+            </w:r>
+            <w:r>
+              <w:t>in</w:t>
+            </w:r>
             <w:r>
               <w:t>(</w:t>
             </w:r>
             <w:proofErr w:type="gramEnd"/>
             <w:r>
-              <w:t xml:space="preserve">pk, 8chars, unique, ? can be primary), </w:t>
-            </w:r>
+              <w:t xml:space="preserve">pk, </w:t>
+            </w:r>
+            <w:r>
+              <w:t>8chars</w:t>
+            </w:r>
+            <w:r>
+              <w:t>)</w:t>
+            </w:r>
+          </w:p>
+          <w:p>
+            <w:pPr>
+              <w:widowControl w:val="0"/>
+              <w:spacing w:line="240" w:lineRule="auto"/>
+            </w:pPr>
             <w:proofErr w:type="spellStart"/>
             <w:r>
               <w:t>customerId</w:t>
@@ -2887,48 +3654,166 @@
             </w:r>
             <w:proofErr w:type="spellEnd"/>
             <w:r>
-              <w:t>), mileage, manufacturer(</w:t>
+              <w:t>), manufacturer(</w:t>
             </w:r>
             <w:proofErr w:type="spellStart"/>
             <w:r>
               <w:t>fk</w:t>
             </w:r>
             <w:proofErr w:type="spellEnd"/>
-            <w:r>
-              <w:t>), year, class</w:t>
-            </w:r>
-          </w:p>
-        </w:tc>
-        <w:tc>
-          <w:tcPr>
-            <w:tcW w:w="3120" w:type="dxa"/>
-            <w:shd w:val="clear" w:color="auto" w:fill="auto"/>
-            <w:tcMar>
-              <w:top w:w="100" w:type="dxa"/>
-              <w:left w:w="100" w:type="dxa"/>
-              <w:bottom w:w="100" w:type="dxa"/>
-              <w:right w:w="100" w:type="dxa"/>
-            </w:tcMar>
-          </w:tcPr>
-          <w:p>
-            <w:pPr>
-              <w:widowControl w:val="0"/>
-              <w:pBdr>
-                <w:top w:val="nil"/>
-                <w:left w:val="nil"/>
-                <w:bottom w:val="nil"/>
-                <w:right w:val="nil"/>
-                <w:between w:val="nil"/>
-              </w:pBdr>
-              <w:spacing w:line="240" w:lineRule="auto"/>
-            </w:pPr>
+            <w:proofErr w:type="gramStart"/>
+            <w:r>
+              <w:t xml:space="preserve">), </w:t>
+            </w:r>
+            <w:r>
+              <w:t xml:space="preserve"> year</w:t>
+            </w:r>
+            <w:proofErr w:type="gramEnd"/>
+            <w:r>
+              <w:t xml:space="preserve">, class, </w:t>
+            </w:r>
+            <w:r>
+              <w:t>mileage,</w:t>
+            </w:r>
+            <w:r>
+              <w:t xml:space="preserve"> class</w:t>
+            </w:r>
+          </w:p>
+        </w:tc>
+        <w:tc>
+          <w:tcPr>
+            <w:tcW w:w="2340" w:type="dxa"/>
+            <w:shd w:val="clear" w:color="auto" w:fill="auto"/>
+            <w:tcMar>
+              <w:top w:w="100" w:type="dxa"/>
+              <w:left w:w="100" w:type="dxa"/>
+              <w:bottom w:w="100" w:type="dxa"/>
+              <w:right w:w="100" w:type="dxa"/>
+            </w:tcMar>
+          </w:tcPr>
+          <w:p>
+            <w:pPr>
+              <w:widowControl w:val="0"/>
+              <w:pBdr>
+                <w:top w:val="nil"/>
+                <w:left w:val="nil"/>
+                <w:bottom w:val="nil"/>
+                <w:right w:val="nil"/>
+                <w:between w:val="nil"/>
+              </w:pBdr>
+              <w:spacing w:line="240" w:lineRule="auto"/>
+            </w:pPr>
+            <w:r>
+              <w:t>, the last scheduled maintenance service class performed denoted by a single character ‘A’, ‘B’, or ‘C’.</w:t>
+            </w:r>
+          </w:p>
+        </w:tc>
+        <w:tc>
+          <w:tcPr>
+            <w:tcW w:w="4682" w:type="dxa"/>
+          </w:tcPr>
+          <w:p>
+            <w:pPr>
+              <w:widowControl w:val="0"/>
+              <w:pBdr>
+                <w:top w:val="nil"/>
+                <w:left w:val="nil"/>
+                <w:bottom w:val="nil"/>
+                <w:right w:val="nil"/>
+                <w:between w:val="nil"/>
+              </w:pBdr>
+              <w:spacing w:line="240" w:lineRule="auto"/>
+            </w:pPr>
+            <w:r>
+              <w:rPr>
+                <w:color w:val="000000"/>
+                <w:highlight w:val="white"/>
+              </w:rPr>
+              <w:t xml:space="preserve">A customer is associated with at least one vehicle which is identified by globally unique </w:t>
+            </w:r>
+            <w:r>
+              <w:rPr>
+                <w:i/>
+                <w:color w:val="000000"/>
+                <w:highlight w:val="white"/>
+              </w:rPr>
+              <w:t>vin number</w:t>
+            </w:r>
+            <w:r>
+              <w:rPr>
+                <w:i/>
+                <w:color w:val="000000"/>
+              </w:rPr>
+              <w:t xml:space="preserve"> </w:t>
+            </w:r>
+            <w:r>
+              <w:rPr>
+                <w:color w:val="000000"/>
+                <w:highlight w:val="white"/>
+              </w:rPr>
+              <w:t xml:space="preserve">(8 alphanumeric characters), </w:t>
+            </w:r>
+            <w:r>
+              <w:rPr>
+                <w:i/>
+                <w:color w:val="000000"/>
+                <w:highlight w:val="white"/>
+              </w:rPr>
+              <w:t>car manufacture</w:t>
+            </w:r>
+            <w:r>
+              <w:rPr>
+                <w:color w:val="000000"/>
+                <w:highlight w:val="white"/>
+              </w:rPr>
+              <w:t xml:space="preserve">r </w:t>
+            </w:r>
+            <w:proofErr w:type="gramStart"/>
+            <w:r>
+              <w:rPr>
+                <w:color w:val="000000"/>
+                <w:highlight w:val="white"/>
+              </w:rPr>
+              <w:t>e.g.</w:t>
+            </w:r>
+            <w:proofErr w:type="gramEnd"/>
+            <w:r>
+              <w:rPr>
+                <w:color w:val="000000"/>
+                <w:highlight w:val="white"/>
+              </w:rPr>
+              <w:t xml:space="preserve"> Honda, and </w:t>
+            </w:r>
+            <w:r>
+              <w:rPr>
+                <w:i/>
+                <w:color w:val="000000"/>
+                <w:highlight w:val="white"/>
+              </w:rPr>
+              <w:t xml:space="preserve">current mileage </w:t>
+            </w:r>
+            <w:r>
+              <w:rPr>
+                <w:color w:val="000000"/>
+                <w:highlight w:val="white"/>
+              </w:rPr>
+              <w:t xml:space="preserve">(integer), </w:t>
+            </w:r>
+            <w:r>
+              <w:rPr>
+                <w:i/>
+                <w:color w:val="000000"/>
+                <w:highlight w:val="white"/>
+              </w:rPr>
+              <w:t>year</w:t>
+            </w:r>
           </w:p>
         </w:tc>
       </w:tr>
       <w:tr>
         <w:tc>
           <w:tcPr>
-            <w:tcW w:w="3120" w:type="dxa"/>
+            <w:tcW w:w="1970" w:type="dxa"/>
             <w:shd w:val="clear" w:color="auto" w:fill="auto"/>
             <w:tcMar>
               <w:top w:w="100" w:type="dxa"/>
@@ -2949,7 +3834,7 @@
         </w:tc>
         <w:tc>
           <w:tcPr>
-            <w:tcW w:w="3120" w:type="dxa"/>
+            <w:tcW w:w="1620" w:type="dxa"/>
             <w:shd w:val="clear" w:color="auto" w:fill="auto"/>
             <w:tcMar>
               <w:top w:w="100" w:type="dxa"/>
@@ -2973,15 +3858,23 @@
             </w:r>
             <w:proofErr w:type="spellStart"/>
             <w:r>
-              <w:t>customerId</w:t>
-            </w:r>
-            <w:proofErr w:type="spellEnd"/>
-            <w:r>
-              <w:t>(</w:t>
-            </w:r>
-            <w:proofErr w:type="spellStart"/>
-            <w:r>
-              <w:t>fk</w:t>
+              <w:t>serviceDate</w:t>
+            </w:r>
+            <w:proofErr w:type="spellEnd"/>
+            <w:r>
+              <w:t xml:space="preserve">, </w:t>
+            </w:r>
+            <w:proofErr w:type="spellStart"/>
+            <w:r>
+              <w:t>totalPrice</w:t>
+            </w:r>
+            <w:proofErr w:type="spellEnd"/>
+            <w:r>
+              <w:t>, status(</w:t>
+            </w:r>
+            <w:proofErr w:type="spellStart"/>
+            <w:r>
+              <w:t>boolean</w:t>
             </w:r>
             <w:proofErr w:type="spellEnd"/>
             <w:r>
@@ -2989,64 +3882,6 @@
             </w:r>
             <w:proofErr w:type="spellStart"/>
             <w:r>
-              <w:t>vinId</w:t>
-            </w:r>
-            <w:proofErr w:type="spellEnd"/>
-            <w:r>
-              <w:t>(</w:t>
-            </w:r>
-            <w:proofErr w:type="spellStart"/>
-            <w:r>
-              <w:t>fk</w:t>
-            </w:r>
-            <w:proofErr w:type="spellEnd"/>
-            <w:proofErr w:type="gramStart"/>
-            <w:r>
-              <w:t>),</w:t>
-            </w:r>
-            <w:proofErr w:type="spellStart"/>
-            <w:r>
-              <w:t>mechanicId</w:t>
-            </w:r>
-            <w:proofErr w:type="spellEnd"/>
-            <w:proofErr w:type="gramEnd"/>
-            <w:r>
-              <w:t>(</w:t>
-            </w:r>
-            <w:proofErr w:type="spellStart"/>
-            <w:r>
-              <w:t>fk</w:t>
-            </w:r>
-            <w:proofErr w:type="spellEnd"/>
-            <w:r>
-              <w:t>),</w:t>
-            </w:r>
-            <w:proofErr w:type="spellStart"/>
-            <w:r>
-              <w:t>serviceDate</w:t>
-            </w:r>
-            <w:proofErr w:type="spellEnd"/>
-            <w:r>
-              <w:t xml:space="preserve">, </w:t>
-            </w:r>
-            <w:proofErr w:type="spellStart"/>
-            <w:r>
-              <w:t>totalPrice</w:t>
-            </w:r>
-            <w:proofErr w:type="spellEnd"/>
-            <w:r>
-              <w:t>, status(</w:t>
-            </w:r>
-            <w:proofErr w:type="spellStart"/>
-            <w:r>
-              <w:t>boolean</w:t>
-            </w:r>
-            <w:proofErr w:type="spellEnd"/>
-            <w:r>
-              <w:t xml:space="preserve">), </w:t>
-            </w:r>
-            <w:proofErr w:type="spellStart"/>
-            <w:r>
               <w:t>servicesprovided</w:t>
             </w:r>
             <w:proofErr w:type="spellEnd"/>
@@ -3054,7 +3889,7 @@
         </w:tc>
         <w:tc>
           <w:tcPr>
-            <w:tcW w:w="3120" w:type="dxa"/>
+            <w:tcW w:w="2340" w:type="dxa"/>
             <w:shd w:val="clear" w:color="auto" w:fill="auto"/>
             <w:tcMar>
               <w:top w:w="100" w:type="dxa"/>
@@ -3221,6 +4056,36 @@
               </w:pBdr>
               <w:spacing w:line="240" w:lineRule="auto"/>
             </w:pPr>
+          </w:p>
+        </w:tc>
+        <w:tc>
+          <w:tcPr>
+            <w:tcW w:w="4682" w:type="dxa"/>
+          </w:tcPr>
+          <w:p>
+            <w:pPr>
+              <w:widowControl w:val="0"/>
+              <w:pBdr>
+                <w:top w:val="nil"/>
+                <w:left w:val="nil"/>
+                <w:bottom w:val="nil"/>
+                <w:right w:val="nil"/>
+                <w:between w:val="nil"/>
+              </w:pBdr>
+              <w:spacing w:before="203" w:line="259" w:lineRule="auto"/>
+              <w:ind w:left="108" w:right="146" w:firstLine="9"/>
+              <w:jc w:val="both"/>
+              <w:rPr>
+                <w:color w:val="000000" w:themeColor="text1"/>
+                <w:highlight w:val="white"/>
+              </w:rPr>
+            </w:pPr>
+            <w:r>
+              <w:rPr>
+                <w:color w:val="000000" w:themeColor="text1"/>
+              </w:rPr>
+              <w:t>For each service event, an invoice with unique invoice id, customer id, vin of car serviced, date of service, services provided, cost for each service, mechanics that provided the service and total bill (sum of costs) is stored.</w:t>
+            </w:r>
           </w:p>
         </w:tc>
       </w:tr>

</xml_diff>